<commit_message>
SQL-injection protection + some css work
</commit_message>
<xml_diff>
--- a/Conference/Dokumentace_SP_WEB_A17B0031K.docx
+++ b/Conference/Dokumentace_SP_WEB_A17B0031K.docx
@@ -211,6 +211,1708 @@
         <w:br w:type="page"/>
       </w:r>
     </w:p>
+    <w:sdt>
+      <w:sdtPr>
+        <w:id w:val="1886682387"/>
+        <w:docPartObj>
+          <w:docPartGallery w:val="Table of Contents"/>
+          <w:docPartUnique/>
+        </w:docPartObj>
+      </w:sdtPr>
+      <w:sdtEndPr>
+        <w:rPr>
+          <w:rFonts w:asciiTheme="minorHAnsi" w:eastAsiaTheme="minorHAnsi" w:hAnsiTheme="minorHAnsi" w:cstheme="minorBidi"/>
+          <w:b/>
+          <w:bCs/>
+          <w:color w:val="auto"/>
+          <w:sz w:val="22"/>
+          <w:szCs w:val="22"/>
+          <w:lang w:eastAsia="en-US"/>
+        </w:rPr>
+      </w:sdtEndPr>
+      <w:sdtContent>
+        <w:p>
+          <w:pPr>
+            <w:pStyle w:val="Nadpisobsahu"/>
+          </w:pPr>
+          <w:r>
+            <w:t>Obsah</w:t>
+          </w:r>
+        </w:p>
+        <w:bookmarkStart w:id="0" w:name="_GoBack"/>
+        <w:bookmarkEnd w:id="0"/>
+        <w:p>
+          <w:pPr>
+            <w:pStyle w:val="Obsah2"/>
+            <w:tabs>
+              <w:tab w:val="left" w:pos="660"/>
+              <w:tab w:val="right" w:leader="dot" w:pos="9062"/>
+            </w:tabs>
+            <w:rPr>
+              <w:rFonts w:eastAsiaTheme="minorEastAsia"/>
+              <w:noProof/>
+              <w:lang w:eastAsia="cs-CZ"/>
+            </w:rPr>
+          </w:pPr>
+          <w:r>
+            <w:fldChar w:fldCharType="begin"/>
+          </w:r>
+          <w:r>
+            <w:instrText xml:space="preserve"> TOC \o "1-3" \h \z \u </w:instrText>
+          </w:r>
+          <w:r>
+            <w:fldChar w:fldCharType="separate"/>
+          </w:r>
+          <w:hyperlink w:anchor="_Toc504457853" w:history="1">
+            <w:r>
+              <w:rPr>
+                <w:rStyle w:val="Hypertextovodkaz"/>
+                <w:noProof/>
+              </w:rPr>
+              <w:t>1.</w:t>
+            </w:r>
+            <w:r>
+              <w:rPr>
+                <w:rFonts w:eastAsiaTheme="minorEastAsia"/>
+                <w:noProof/>
+                <w:lang w:eastAsia="cs-CZ"/>
+              </w:rPr>
+              <w:tab/>
+            </w:r>
+            <w:r>
+              <w:rPr>
+                <w:rStyle w:val="Hypertextovodkaz"/>
+                <w:noProof/>
+              </w:rPr>
+              <w:t>Použité technologie:</w:t>
+            </w:r>
+            <w:r>
+              <w:rPr>
+                <w:noProof/>
+                <w:webHidden/>
+              </w:rPr>
+              <w:tab/>
+            </w:r>
+            <w:r>
+              <w:rPr>
+                <w:noProof/>
+                <w:webHidden/>
+              </w:rPr>
+              <w:fldChar w:fldCharType="begin"/>
+            </w:r>
+            <w:r>
+              <w:rPr>
+                <w:noProof/>
+                <w:webHidden/>
+              </w:rPr>
+              <w:instrText xml:space="preserve"> PAGEREF _Toc504457853 \h </w:instrText>
+            </w:r>
+            <w:r>
+              <w:rPr>
+                <w:noProof/>
+                <w:webHidden/>
+              </w:rPr>
+            </w:r>
+            <w:r>
+              <w:rPr>
+                <w:noProof/>
+                <w:webHidden/>
+              </w:rPr>
+              <w:fldChar w:fldCharType="separate"/>
+            </w:r>
+            <w:r>
+              <w:rPr>
+                <w:noProof/>
+                <w:webHidden/>
+              </w:rPr>
+              <w:t>3</w:t>
+            </w:r>
+            <w:r>
+              <w:rPr>
+                <w:noProof/>
+                <w:webHidden/>
+              </w:rPr>
+              <w:fldChar w:fldCharType="end"/>
+            </w:r>
+          </w:hyperlink>
+        </w:p>
+        <w:p>
+          <w:pPr>
+            <w:pStyle w:val="Obsah3"/>
+            <w:tabs>
+              <w:tab w:val="left" w:pos="1100"/>
+              <w:tab w:val="right" w:leader="dot" w:pos="9062"/>
+            </w:tabs>
+            <w:rPr>
+              <w:rFonts w:eastAsiaTheme="minorEastAsia"/>
+              <w:noProof/>
+              <w:lang w:eastAsia="cs-CZ"/>
+            </w:rPr>
+          </w:pPr>
+          <w:hyperlink w:anchor="_Toc504457854" w:history="1">
+            <w:r>
+              <w:rPr>
+                <w:rStyle w:val="Hypertextovodkaz"/>
+                <w:noProof/>
+              </w:rPr>
+              <w:t>1.1</w:t>
+            </w:r>
+            <w:r>
+              <w:rPr>
+                <w:rFonts w:eastAsiaTheme="minorEastAsia"/>
+                <w:noProof/>
+                <w:lang w:eastAsia="cs-CZ"/>
+              </w:rPr>
+              <w:tab/>
+            </w:r>
+            <w:r>
+              <w:rPr>
+                <w:rStyle w:val="Hypertextovodkaz"/>
+                <w:noProof/>
+              </w:rPr>
+              <w:t>Platforma</w:t>
+            </w:r>
+            <w:r>
+              <w:rPr>
+                <w:noProof/>
+                <w:webHidden/>
+              </w:rPr>
+              <w:tab/>
+            </w:r>
+            <w:r>
+              <w:rPr>
+                <w:noProof/>
+                <w:webHidden/>
+              </w:rPr>
+              <w:fldChar w:fldCharType="begin"/>
+            </w:r>
+            <w:r>
+              <w:rPr>
+                <w:noProof/>
+                <w:webHidden/>
+              </w:rPr>
+              <w:instrText xml:space="preserve"> PAGEREF _Toc504457854 \h </w:instrText>
+            </w:r>
+            <w:r>
+              <w:rPr>
+                <w:noProof/>
+                <w:webHidden/>
+              </w:rPr>
+            </w:r>
+            <w:r>
+              <w:rPr>
+                <w:noProof/>
+                <w:webHidden/>
+              </w:rPr>
+              <w:fldChar w:fldCharType="separate"/>
+            </w:r>
+            <w:r>
+              <w:rPr>
+                <w:noProof/>
+                <w:webHidden/>
+              </w:rPr>
+              <w:t>3</w:t>
+            </w:r>
+            <w:r>
+              <w:rPr>
+                <w:noProof/>
+                <w:webHidden/>
+              </w:rPr>
+              <w:fldChar w:fldCharType="end"/>
+            </w:r>
+          </w:hyperlink>
+        </w:p>
+        <w:p>
+          <w:pPr>
+            <w:pStyle w:val="Obsah3"/>
+            <w:tabs>
+              <w:tab w:val="left" w:pos="1100"/>
+              <w:tab w:val="right" w:leader="dot" w:pos="9062"/>
+            </w:tabs>
+            <w:rPr>
+              <w:rFonts w:eastAsiaTheme="minorEastAsia"/>
+              <w:noProof/>
+              <w:lang w:eastAsia="cs-CZ"/>
+            </w:rPr>
+          </w:pPr>
+          <w:hyperlink w:anchor="_Toc504457855" w:history="1">
+            <w:r>
+              <w:rPr>
+                <w:rStyle w:val="Hypertextovodkaz"/>
+                <w:noProof/>
+              </w:rPr>
+              <w:t>1.2</w:t>
+            </w:r>
+            <w:r>
+              <w:rPr>
+                <w:rFonts w:eastAsiaTheme="minorEastAsia"/>
+                <w:noProof/>
+                <w:lang w:eastAsia="cs-CZ"/>
+              </w:rPr>
+              <w:tab/>
+            </w:r>
+            <w:r>
+              <w:rPr>
+                <w:rStyle w:val="Hypertextovodkaz"/>
+                <w:noProof/>
+              </w:rPr>
+              <w:t>GitHub</w:t>
+            </w:r>
+            <w:r>
+              <w:rPr>
+                <w:noProof/>
+                <w:webHidden/>
+              </w:rPr>
+              <w:tab/>
+            </w:r>
+            <w:r>
+              <w:rPr>
+                <w:noProof/>
+                <w:webHidden/>
+              </w:rPr>
+              <w:fldChar w:fldCharType="begin"/>
+            </w:r>
+            <w:r>
+              <w:rPr>
+                <w:noProof/>
+                <w:webHidden/>
+              </w:rPr>
+              <w:instrText xml:space="preserve"> PAGEREF _Toc504457855 \h </w:instrText>
+            </w:r>
+            <w:r>
+              <w:rPr>
+                <w:noProof/>
+                <w:webHidden/>
+              </w:rPr>
+            </w:r>
+            <w:r>
+              <w:rPr>
+                <w:noProof/>
+                <w:webHidden/>
+              </w:rPr>
+              <w:fldChar w:fldCharType="separate"/>
+            </w:r>
+            <w:r>
+              <w:rPr>
+                <w:noProof/>
+                <w:webHidden/>
+              </w:rPr>
+              <w:t>3</w:t>
+            </w:r>
+            <w:r>
+              <w:rPr>
+                <w:noProof/>
+                <w:webHidden/>
+              </w:rPr>
+              <w:fldChar w:fldCharType="end"/>
+            </w:r>
+          </w:hyperlink>
+        </w:p>
+        <w:p>
+          <w:pPr>
+            <w:pStyle w:val="Obsah3"/>
+            <w:tabs>
+              <w:tab w:val="left" w:pos="1100"/>
+              <w:tab w:val="right" w:leader="dot" w:pos="9062"/>
+            </w:tabs>
+            <w:rPr>
+              <w:rFonts w:eastAsiaTheme="minorEastAsia"/>
+              <w:noProof/>
+              <w:lang w:eastAsia="cs-CZ"/>
+            </w:rPr>
+          </w:pPr>
+          <w:hyperlink w:anchor="_Toc504457856" w:history="1">
+            <w:r>
+              <w:rPr>
+                <w:rStyle w:val="Hypertextovodkaz"/>
+                <w:noProof/>
+              </w:rPr>
+              <w:t>1.3</w:t>
+            </w:r>
+            <w:r>
+              <w:rPr>
+                <w:rFonts w:eastAsiaTheme="minorEastAsia"/>
+                <w:noProof/>
+                <w:lang w:eastAsia="cs-CZ"/>
+              </w:rPr>
+              <w:tab/>
+            </w:r>
+            <w:r>
+              <w:rPr>
+                <w:rStyle w:val="Hypertextovodkaz"/>
+                <w:noProof/>
+              </w:rPr>
+              <w:t>MDBootstrap</w:t>
+            </w:r>
+            <w:r>
+              <w:rPr>
+                <w:noProof/>
+                <w:webHidden/>
+              </w:rPr>
+              <w:tab/>
+            </w:r>
+            <w:r>
+              <w:rPr>
+                <w:noProof/>
+                <w:webHidden/>
+              </w:rPr>
+              <w:fldChar w:fldCharType="begin"/>
+            </w:r>
+            <w:r>
+              <w:rPr>
+                <w:noProof/>
+                <w:webHidden/>
+              </w:rPr>
+              <w:instrText xml:space="preserve"> PAGEREF _Toc504457856 \h </w:instrText>
+            </w:r>
+            <w:r>
+              <w:rPr>
+                <w:noProof/>
+                <w:webHidden/>
+              </w:rPr>
+            </w:r>
+            <w:r>
+              <w:rPr>
+                <w:noProof/>
+                <w:webHidden/>
+              </w:rPr>
+              <w:fldChar w:fldCharType="separate"/>
+            </w:r>
+            <w:r>
+              <w:rPr>
+                <w:noProof/>
+                <w:webHidden/>
+              </w:rPr>
+              <w:t>3</w:t>
+            </w:r>
+            <w:r>
+              <w:rPr>
+                <w:noProof/>
+                <w:webHidden/>
+              </w:rPr>
+              <w:fldChar w:fldCharType="end"/>
+            </w:r>
+          </w:hyperlink>
+        </w:p>
+        <w:p>
+          <w:pPr>
+            <w:pStyle w:val="Obsah3"/>
+            <w:tabs>
+              <w:tab w:val="left" w:pos="1100"/>
+              <w:tab w:val="right" w:leader="dot" w:pos="9062"/>
+            </w:tabs>
+            <w:rPr>
+              <w:rFonts w:eastAsiaTheme="minorEastAsia"/>
+              <w:noProof/>
+              <w:lang w:eastAsia="cs-CZ"/>
+            </w:rPr>
+          </w:pPr>
+          <w:hyperlink w:anchor="_Toc504457857" w:history="1">
+            <w:r>
+              <w:rPr>
+                <w:rStyle w:val="Hypertextovodkaz"/>
+                <w:noProof/>
+              </w:rPr>
+              <w:t>1.4</w:t>
+            </w:r>
+            <w:r>
+              <w:rPr>
+                <w:rFonts w:eastAsiaTheme="minorEastAsia"/>
+                <w:noProof/>
+                <w:lang w:eastAsia="cs-CZ"/>
+              </w:rPr>
+              <w:tab/>
+            </w:r>
+            <w:r>
+              <w:rPr>
+                <w:rStyle w:val="Hypertextovodkaz"/>
+                <w:noProof/>
+              </w:rPr>
+              <w:t>MySQL, PDO</w:t>
+            </w:r>
+            <w:r>
+              <w:rPr>
+                <w:noProof/>
+                <w:webHidden/>
+              </w:rPr>
+              <w:tab/>
+            </w:r>
+            <w:r>
+              <w:rPr>
+                <w:noProof/>
+                <w:webHidden/>
+              </w:rPr>
+              <w:fldChar w:fldCharType="begin"/>
+            </w:r>
+            <w:r>
+              <w:rPr>
+                <w:noProof/>
+                <w:webHidden/>
+              </w:rPr>
+              <w:instrText xml:space="preserve"> PAGEREF _Toc504457857 \h </w:instrText>
+            </w:r>
+            <w:r>
+              <w:rPr>
+                <w:noProof/>
+                <w:webHidden/>
+              </w:rPr>
+            </w:r>
+            <w:r>
+              <w:rPr>
+                <w:noProof/>
+                <w:webHidden/>
+              </w:rPr>
+              <w:fldChar w:fldCharType="separate"/>
+            </w:r>
+            <w:r>
+              <w:rPr>
+                <w:noProof/>
+                <w:webHidden/>
+              </w:rPr>
+              <w:t>3</w:t>
+            </w:r>
+            <w:r>
+              <w:rPr>
+                <w:noProof/>
+                <w:webHidden/>
+              </w:rPr>
+              <w:fldChar w:fldCharType="end"/>
+            </w:r>
+          </w:hyperlink>
+        </w:p>
+        <w:p>
+          <w:pPr>
+            <w:pStyle w:val="Obsah3"/>
+            <w:tabs>
+              <w:tab w:val="left" w:pos="1100"/>
+              <w:tab w:val="right" w:leader="dot" w:pos="9062"/>
+            </w:tabs>
+            <w:rPr>
+              <w:rFonts w:eastAsiaTheme="minorEastAsia"/>
+              <w:noProof/>
+              <w:lang w:eastAsia="cs-CZ"/>
+            </w:rPr>
+          </w:pPr>
+          <w:hyperlink w:anchor="_Toc504457858" w:history="1">
+            <w:r>
+              <w:rPr>
+                <w:rStyle w:val="Hypertextovodkaz"/>
+                <w:noProof/>
+              </w:rPr>
+              <w:t>1.5</w:t>
+            </w:r>
+            <w:r>
+              <w:rPr>
+                <w:rFonts w:eastAsiaTheme="minorEastAsia"/>
+                <w:noProof/>
+                <w:lang w:eastAsia="cs-CZ"/>
+              </w:rPr>
+              <w:tab/>
+            </w:r>
+            <w:r>
+              <w:rPr>
+                <w:rStyle w:val="Hypertextovodkaz"/>
+                <w:noProof/>
+              </w:rPr>
+              <w:t>MVC</w:t>
+            </w:r>
+            <w:r>
+              <w:rPr>
+                <w:noProof/>
+                <w:webHidden/>
+              </w:rPr>
+              <w:tab/>
+            </w:r>
+            <w:r>
+              <w:rPr>
+                <w:noProof/>
+                <w:webHidden/>
+              </w:rPr>
+              <w:fldChar w:fldCharType="begin"/>
+            </w:r>
+            <w:r>
+              <w:rPr>
+                <w:noProof/>
+                <w:webHidden/>
+              </w:rPr>
+              <w:instrText xml:space="preserve"> PAGEREF _Toc504457858 \h </w:instrText>
+            </w:r>
+            <w:r>
+              <w:rPr>
+                <w:noProof/>
+                <w:webHidden/>
+              </w:rPr>
+            </w:r>
+            <w:r>
+              <w:rPr>
+                <w:noProof/>
+                <w:webHidden/>
+              </w:rPr>
+              <w:fldChar w:fldCharType="separate"/>
+            </w:r>
+            <w:r>
+              <w:rPr>
+                <w:noProof/>
+                <w:webHidden/>
+              </w:rPr>
+              <w:t>3</w:t>
+            </w:r>
+            <w:r>
+              <w:rPr>
+                <w:noProof/>
+                <w:webHidden/>
+              </w:rPr>
+              <w:fldChar w:fldCharType="end"/>
+            </w:r>
+          </w:hyperlink>
+        </w:p>
+        <w:p>
+          <w:pPr>
+            <w:pStyle w:val="Obsah3"/>
+            <w:tabs>
+              <w:tab w:val="left" w:pos="1100"/>
+              <w:tab w:val="right" w:leader="dot" w:pos="9062"/>
+            </w:tabs>
+            <w:rPr>
+              <w:rFonts w:eastAsiaTheme="minorEastAsia"/>
+              <w:noProof/>
+              <w:lang w:eastAsia="cs-CZ"/>
+            </w:rPr>
+          </w:pPr>
+          <w:hyperlink w:anchor="_Toc504457859" w:history="1">
+            <w:r>
+              <w:rPr>
+                <w:rStyle w:val="Hypertextovodkaz"/>
+                <w:noProof/>
+              </w:rPr>
+              <w:t>1.6</w:t>
+            </w:r>
+            <w:r>
+              <w:rPr>
+                <w:rFonts w:eastAsiaTheme="minorEastAsia"/>
+                <w:noProof/>
+                <w:lang w:eastAsia="cs-CZ"/>
+              </w:rPr>
+              <w:tab/>
+            </w:r>
+            <w:r>
+              <w:rPr>
+                <w:rStyle w:val="Hypertextovodkaz"/>
+                <w:noProof/>
+              </w:rPr>
+              <w:t>Responzivní design</w:t>
+            </w:r>
+            <w:r>
+              <w:rPr>
+                <w:noProof/>
+                <w:webHidden/>
+              </w:rPr>
+              <w:tab/>
+            </w:r>
+            <w:r>
+              <w:rPr>
+                <w:noProof/>
+                <w:webHidden/>
+              </w:rPr>
+              <w:fldChar w:fldCharType="begin"/>
+            </w:r>
+            <w:r>
+              <w:rPr>
+                <w:noProof/>
+                <w:webHidden/>
+              </w:rPr>
+              <w:instrText xml:space="preserve"> PAGEREF _Toc504457859 \h </w:instrText>
+            </w:r>
+            <w:r>
+              <w:rPr>
+                <w:noProof/>
+                <w:webHidden/>
+              </w:rPr>
+            </w:r>
+            <w:r>
+              <w:rPr>
+                <w:noProof/>
+                <w:webHidden/>
+              </w:rPr>
+              <w:fldChar w:fldCharType="separate"/>
+            </w:r>
+            <w:r>
+              <w:rPr>
+                <w:noProof/>
+                <w:webHidden/>
+              </w:rPr>
+              <w:t>3</w:t>
+            </w:r>
+            <w:r>
+              <w:rPr>
+                <w:noProof/>
+                <w:webHidden/>
+              </w:rPr>
+              <w:fldChar w:fldCharType="end"/>
+            </w:r>
+          </w:hyperlink>
+        </w:p>
+        <w:p>
+          <w:pPr>
+            <w:pStyle w:val="Obsah2"/>
+            <w:tabs>
+              <w:tab w:val="left" w:pos="660"/>
+              <w:tab w:val="right" w:leader="dot" w:pos="9062"/>
+            </w:tabs>
+            <w:rPr>
+              <w:rFonts w:eastAsiaTheme="minorEastAsia"/>
+              <w:noProof/>
+              <w:lang w:eastAsia="cs-CZ"/>
+            </w:rPr>
+          </w:pPr>
+          <w:hyperlink w:anchor="_Toc504457860" w:history="1">
+            <w:r>
+              <w:rPr>
+                <w:rStyle w:val="Hypertextovodkaz"/>
+                <w:noProof/>
+              </w:rPr>
+              <w:t>2.</w:t>
+            </w:r>
+            <w:r>
+              <w:rPr>
+                <w:rFonts w:eastAsiaTheme="minorEastAsia"/>
+                <w:noProof/>
+                <w:lang w:eastAsia="cs-CZ"/>
+              </w:rPr>
+              <w:tab/>
+            </w:r>
+            <w:r>
+              <w:rPr>
+                <w:rStyle w:val="Hypertextovodkaz"/>
+                <w:noProof/>
+              </w:rPr>
+              <w:t>Adresářová struktura aplikace</w:t>
+            </w:r>
+            <w:r>
+              <w:rPr>
+                <w:noProof/>
+                <w:webHidden/>
+              </w:rPr>
+              <w:tab/>
+            </w:r>
+            <w:r>
+              <w:rPr>
+                <w:noProof/>
+                <w:webHidden/>
+              </w:rPr>
+              <w:fldChar w:fldCharType="begin"/>
+            </w:r>
+            <w:r>
+              <w:rPr>
+                <w:noProof/>
+                <w:webHidden/>
+              </w:rPr>
+              <w:instrText xml:space="preserve"> PAGEREF _Toc504457860 \h </w:instrText>
+            </w:r>
+            <w:r>
+              <w:rPr>
+                <w:noProof/>
+                <w:webHidden/>
+              </w:rPr>
+            </w:r>
+            <w:r>
+              <w:rPr>
+                <w:noProof/>
+                <w:webHidden/>
+              </w:rPr>
+              <w:fldChar w:fldCharType="separate"/>
+            </w:r>
+            <w:r>
+              <w:rPr>
+                <w:noProof/>
+                <w:webHidden/>
+              </w:rPr>
+              <w:t>4</w:t>
+            </w:r>
+            <w:r>
+              <w:rPr>
+                <w:noProof/>
+                <w:webHidden/>
+              </w:rPr>
+              <w:fldChar w:fldCharType="end"/>
+            </w:r>
+          </w:hyperlink>
+        </w:p>
+        <w:p>
+          <w:pPr>
+            <w:pStyle w:val="Obsah3"/>
+            <w:tabs>
+              <w:tab w:val="left" w:pos="1100"/>
+              <w:tab w:val="right" w:leader="dot" w:pos="9062"/>
+            </w:tabs>
+            <w:rPr>
+              <w:rFonts w:eastAsiaTheme="minorEastAsia"/>
+              <w:noProof/>
+              <w:lang w:eastAsia="cs-CZ"/>
+            </w:rPr>
+          </w:pPr>
+          <w:hyperlink w:anchor="_Toc504457861" w:history="1">
+            <w:r>
+              <w:rPr>
+                <w:rStyle w:val="Hypertextovodkaz"/>
+                <w:noProof/>
+              </w:rPr>
+              <w:t>2.1</w:t>
+            </w:r>
+            <w:r>
+              <w:rPr>
+                <w:rFonts w:eastAsiaTheme="minorEastAsia"/>
+                <w:noProof/>
+                <w:lang w:eastAsia="cs-CZ"/>
+              </w:rPr>
+              <w:tab/>
+            </w:r>
+            <w:r>
+              <w:rPr>
+                <w:rStyle w:val="Hypertextovodkaz"/>
+                <w:noProof/>
+              </w:rPr>
+              <w:t>app</w:t>
+            </w:r>
+            <w:r>
+              <w:rPr>
+                <w:noProof/>
+                <w:webHidden/>
+              </w:rPr>
+              <w:tab/>
+            </w:r>
+            <w:r>
+              <w:rPr>
+                <w:noProof/>
+                <w:webHidden/>
+              </w:rPr>
+              <w:fldChar w:fldCharType="begin"/>
+            </w:r>
+            <w:r>
+              <w:rPr>
+                <w:noProof/>
+                <w:webHidden/>
+              </w:rPr>
+              <w:instrText xml:space="preserve"> PAGEREF _Toc504457861 \h </w:instrText>
+            </w:r>
+            <w:r>
+              <w:rPr>
+                <w:noProof/>
+                <w:webHidden/>
+              </w:rPr>
+            </w:r>
+            <w:r>
+              <w:rPr>
+                <w:noProof/>
+                <w:webHidden/>
+              </w:rPr>
+              <w:fldChar w:fldCharType="separate"/>
+            </w:r>
+            <w:r>
+              <w:rPr>
+                <w:noProof/>
+                <w:webHidden/>
+              </w:rPr>
+              <w:t>4</w:t>
+            </w:r>
+            <w:r>
+              <w:rPr>
+                <w:noProof/>
+                <w:webHidden/>
+              </w:rPr>
+              <w:fldChar w:fldCharType="end"/>
+            </w:r>
+          </w:hyperlink>
+        </w:p>
+        <w:p>
+          <w:pPr>
+            <w:pStyle w:val="Obsah3"/>
+            <w:tabs>
+              <w:tab w:val="left" w:pos="1100"/>
+              <w:tab w:val="right" w:leader="dot" w:pos="9062"/>
+            </w:tabs>
+            <w:rPr>
+              <w:rFonts w:eastAsiaTheme="minorEastAsia"/>
+              <w:noProof/>
+              <w:lang w:eastAsia="cs-CZ"/>
+            </w:rPr>
+          </w:pPr>
+          <w:hyperlink w:anchor="_Toc504457862" w:history="1">
+            <w:r>
+              <w:rPr>
+                <w:rStyle w:val="Hypertextovodkaz"/>
+                <w:noProof/>
+              </w:rPr>
+              <w:t>2.2</w:t>
+            </w:r>
+            <w:r>
+              <w:rPr>
+                <w:rFonts w:eastAsiaTheme="minorEastAsia"/>
+                <w:noProof/>
+                <w:lang w:eastAsia="cs-CZ"/>
+              </w:rPr>
+              <w:tab/>
+            </w:r>
+            <w:r>
+              <w:rPr>
+                <w:rStyle w:val="Hypertextovodkaz"/>
+                <w:noProof/>
+              </w:rPr>
+              <w:t>articles_pdf</w:t>
+            </w:r>
+            <w:r>
+              <w:rPr>
+                <w:noProof/>
+                <w:webHidden/>
+              </w:rPr>
+              <w:tab/>
+            </w:r>
+            <w:r>
+              <w:rPr>
+                <w:noProof/>
+                <w:webHidden/>
+              </w:rPr>
+              <w:fldChar w:fldCharType="begin"/>
+            </w:r>
+            <w:r>
+              <w:rPr>
+                <w:noProof/>
+                <w:webHidden/>
+              </w:rPr>
+              <w:instrText xml:space="preserve"> PAGEREF _Toc504457862 \h </w:instrText>
+            </w:r>
+            <w:r>
+              <w:rPr>
+                <w:noProof/>
+                <w:webHidden/>
+              </w:rPr>
+            </w:r>
+            <w:r>
+              <w:rPr>
+                <w:noProof/>
+                <w:webHidden/>
+              </w:rPr>
+              <w:fldChar w:fldCharType="separate"/>
+            </w:r>
+            <w:r>
+              <w:rPr>
+                <w:noProof/>
+                <w:webHidden/>
+              </w:rPr>
+              <w:t>5</w:t>
+            </w:r>
+            <w:r>
+              <w:rPr>
+                <w:noProof/>
+                <w:webHidden/>
+              </w:rPr>
+              <w:fldChar w:fldCharType="end"/>
+            </w:r>
+          </w:hyperlink>
+        </w:p>
+        <w:p>
+          <w:pPr>
+            <w:pStyle w:val="Obsah3"/>
+            <w:tabs>
+              <w:tab w:val="left" w:pos="1100"/>
+              <w:tab w:val="right" w:leader="dot" w:pos="9062"/>
+            </w:tabs>
+            <w:rPr>
+              <w:rFonts w:eastAsiaTheme="minorEastAsia"/>
+              <w:noProof/>
+              <w:lang w:eastAsia="cs-CZ"/>
+            </w:rPr>
+          </w:pPr>
+          <w:hyperlink w:anchor="_Toc504457863" w:history="1">
+            <w:r>
+              <w:rPr>
+                <w:rStyle w:val="Hypertextovodkaz"/>
+                <w:noProof/>
+              </w:rPr>
+              <w:t>2.3</w:t>
+            </w:r>
+            <w:r>
+              <w:rPr>
+                <w:rFonts w:eastAsiaTheme="minorEastAsia"/>
+                <w:noProof/>
+                <w:lang w:eastAsia="cs-CZ"/>
+              </w:rPr>
+              <w:tab/>
+            </w:r>
+            <w:r>
+              <w:rPr>
+                <w:rStyle w:val="Hypertextovodkaz"/>
+                <w:noProof/>
+              </w:rPr>
+              <w:t>css</w:t>
+            </w:r>
+            <w:r>
+              <w:rPr>
+                <w:noProof/>
+                <w:webHidden/>
+              </w:rPr>
+              <w:tab/>
+            </w:r>
+            <w:r>
+              <w:rPr>
+                <w:noProof/>
+                <w:webHidden/>
+              </w:rPr>
+              <w:fldChar w:fldCharType="begin"/>
+            </w:r>
+            <w:r>
+              <w:rPr>
+                <w:noProof/>
+                <w:webHidden/>
+              </w:rPr>
+              <w:instrText xml:space="preserve"> PAGEREF _Toc504457863 \h </w:instrText>
+            </w:r>
+            <w:r>
+              <w:rPr>
+                <w:noProof/>
+                <w:webHidden/>
+              </w:rPr>
+            </w:r>
+            <w:r>
+              <w:rPr>
+                <w:noProof/>
+                <w:webHidden/>
+              </w:rPr>
+              <w:fldChar w:fldCharType="separate"/>
+            </w:r>
+            <w:r>
+              <w:rPr>
+                <w:noProof/>
+                <w:webHidden/>
+              </w:rPr>
+              <w:t>5</w:t>
+            </w:r>
+            <w:r>
+              <w:rPr>
+                <w:noProof/>
+                <w:webHidden/>
+              </w:rPr>
+              <w:fldChar w:fldCharType="end"/>
+            </w:r>
+          </w:hyperlink>
+        </w:p>
+        <w:p>
+          <w:pPr>
+            <w:pStyle w:val="Obsah3"/>
+            <w:tabs>
+              <w:tab w:val="left" w:pos="1100"/>
+              <w:tab w:val="right" w:leader="dot" w:pos="9062"/>
+            </w:tabs>
+            <w:rPr>
+              <w:rFonts w:eastAsiaTheme="minorEastAsia"/>
+              <w:noProof/>
+              <w:lang w:eastAsia="cs-CZ"/>
+            </w:rPr>
+          </w:pPr>
+          <w:hyperlink w:anchor="_Toc504457864" w:history="1">
+            <w:r>
+              <w:rPr>
+                <w:rStyle w:val="Hypertextovodkaz"/>
+                <w:noProof/>
+              </w:rPr>
+              <w:t>2.4</w:t>
+            </w:r>
+            <w:r>
+              <w:rPr>
+                <w:rFonts w:eastAsiaTheme="minorEastAsia"/>
+                <w:noProof/>
+                <w:lang w:eastAsia="cs-CZ"/>
+              </w:rPr>
+              <w:tab/>
+            </w:r>
+            <w:r>
+              <w:rPr>
+                <w:rStyle w:val="Hypertextovodkaz"/>
+                <w:noProof/>
+              </w:rPr>
+              <w:t>font</w:t>
+            </w:r>
+            <w:r>
+              <w:rPr>
+                <w:noProof/>
+                <w:webHidden/>
+              </w:rPr>
+              <w:tab/>
+            </w:r>
+            <w:r>
+              <w:rPr>
+                <w:noProof/>
+                <w:webHidden/>
+              </w:rPr>
+              <w:fldChar w:fldCharType="begin"/>
+            </w:r>
+            <w:r>
+              <w:rPr>
+                <w:noProof/>
+                <w:webHidden/>
+              </w:rPr>
+              <w:instrText xml:space="preserve"> PAGEREF _Toc504457864 \h </w:instrText>
+            </w:r>
+            <w:r>
+              <w:rPr>
+                <w:noProof/>
+                <w:webHidden/>
+              </w:rPr>
+            </w:r>
+            <w:r>
+              <w:rPr>
+                <w:noProof/>
+                <w:webHidden/>
+              </w:rPr>
+              <w:fldChar w:fldCharType="separate"/>
+            </w:r>
+            <w:r>
+              <w:rPr>
+                <w:noProof/>
+                <w:webHidden/>
+              </w:rPr>
+              <w:t>5</w:t>
+            </w:r>
+            <w:r>
+              <w:rPr>
+                <w:noProof/>
+                <w:webHidden/>
+              </w:rPr>
+              <w:fldChar w:fldCharType="end"/>
+            </w:r>
+          </w:hyperlink>
+        </w:p>
+        <w:p>
+          <w:pPr>
+            <w:pStyle w:val="Obsah3"/>
+            <w:tabs>
+              <w:tab w:val="left" w:pos="1100"/>
+              <w:tab w:val="right" w:leader="dot" w:pos="9062"/>
+            </w:tabs>
+            <w:rPr>
+              <w:rFonts w:eastAsiaTheme="minorEastAsia"/>
+              <w:noProof/>
+              <w:lang w:eastAsia="cs-CZ"/>
+            </w:rPr>
+          </w:pPr>
+          <w:hyperlink w:anchor="_Toc504457865" w:history="1">
+            <w:r>
+              <w:rPr>
+                <w:rStyle w:val="Hypertextovodkaz"/>
+                <w:noProof/>
+              </w:rPr>
+              <w:t>2.5</w:t>
+            </w:r>
+            <w:r>
+              <w:rPr>
+                <w:rFonts w:eastAsiaTheme="minorEastAsia"/>
+                <w:noProof/>
+                <w:lang w:eastAsia="cs-CZ"/>
+              </w:rPr>
+              <w:tab/>
+            </w:r>
+            <w:r>
+              <w:rPr>
+                <w:rStyle w:val="Hypertextovodkaz"/>
+                <w:noProof/>
+              </w:rPr>
+              <w:t>img</w:t>
+            </w:r>
+            <w:r>
+              <w:rPr>
+                <w:noProof/>
+                <w:webHidden/>
+              </w:rPr>
+              <w:tab/>
+            </w:r>
+            <w:r>
+              <w:rPr>
+                <w:noProof/>
+                <w:webHidden/>
+              </w:rPr>
+              <w:fldChar w:fldCharType="begin"/>
+            </w:r>
+            <w:r>
+              <w:rPr>
+                <w:noProof/>
+                <w:webHidden/>
+              </w:rPr>
+              <w:instrText xml:space="preserve"> PAGEREF _Toc504457865 \h </w:instrText>
+            </w:r>
+            <w:r>
+              <w:rPr>
+                <w:noProof/>
+                <w:webHidden/>
+              </w:rPr>
+            </w:r>
+            <w:r>
+              <w:rPr>
+                <w:noProof/>
+                <w:webHidden/>
+              </w:rPr>
+              <w:fldChar w:fldCharType="separate"/>
+            </w:r>
+            <w:r>
+              <w:rPr>
+                <w:noProof/>
+                <w:webHidden/>
+              </w:rPr>
+              <w:t>5</w:t>
+            </w:r>
+            <w:r>
+              <w:rPr>
+                <w:noProof/>
+                <w:webHidden/>
+              </w:rPr>
+              <w:fldChar w:fldCharType="end"/>
+            </w:r>
+          </w:hyperlink>
+        </w:p>
+        <w:p>
+          <w:pPr>
+            <w:pStyle w:val="Obsah3"/>
+            <w:tabs>
+              <w:tab w:val="left" w:pos="1100"/>
+              <w:tab w:val="right" w:leader="dot" w:pos="9062"/>
+            </w:tabs>
+            <w:rPr>
+              <w:rFonts w:eastAsiaTheme="minorEastAsia"/>
+              <w:noProof/>
+              <w:lang w:eastAsia="cs-CZ"/>
+            </w:rPr>
+          </w:pPr>
+          <w:hyperlink w:anchor="_Toc504457866" w:history="1">
+            <w:r>
+              <w:rPr>
+                <w:rStyle w:val="Hypertextovodkaz"/>
+                <w:noProof/>
+              </w:rPr>
+              <w:t>2.6</w:t>
+            </w:r>
+            <w:r>
+              <w:rPr>
+                <w:rFonts w:eastAsiaTheme="minorEastAsia"/>
+                <w:noProof/>
+                <w:lang w:eastAsia="cs-CZ"/>
+              </w:rPr>
+              <w:tab/>
+            </w:r>
+            <w:r>
+              <w:rPr>
+                <w:rStyle w:val="Hypertextovodkaz"/>
+                <w:noProof/>
+              </w:rPr>
+              <w:t>js</w:t>
+            </w:r>
+            <w:r>
+              <w:rPr>
+                <w:noProof/>
+                <w:webHidden/>
+              </w:rPr>
+              <w:tab/>
+            </w:r>
+            <w:r>
+              <w:rPr>
+                <w:noProof/>
+                <w:webHidden/>
+              </w:rPr>
+              <w:fldChar w:fldCharType="begin"/>
+            </w:r>
+            <w:r>
+              <w:rPr>
+                <w:noProof/>
+                <w:webHidden/>
+              </w:rPr>
+              <w:instrText xml:space="preserve"> PAGEREF _Toc504457866 \h </w:instrText>
+            </w:r>
+            <w:r>
+              <w:rPr>
+                <w:noProof/>
+                <w:webHidden/>
+              </w:rPr>
+            </w:r>
+            <w:r>
+              <w:rPr>
+                <w:noProof/>
+                <w:webHidden/>
+              </w:rPr>
+              <w:fldChar w:fldCharType="separate"/>
+            </w:r>
+            <w:r>
+              <w:rPr>
+                <w:noProof/>
+                <w:webHidden/>
+              </w:rPr>
+              <w:t>5</w:t>
+            </w:r>
+            <w:r>
+              <w:rPr>
+                <w:noProof/>
+                <w:webHidden/>
+              </w:rPr>
+              <w:fldChar w:fldCharType="end"/>
+            </w:r>
+          </w:hyperlink>
+        </w:p>
+        <w:p>
+          <w:pPr>
+            <w:pStyle w:val="Obsah2"/>
+            <w:tabs>
+              <w:tab w:val="left" w:pos="660"/>
+              <w:tab w:val="right" w:leader="dot" w:pos="9062"/>
+            </w:tabs>
+            <w:rPr>
+              <w:rFonts w:eastAsiaTheme="minorEastAsia"/>
+              <w:noProof/>
+              <w:lang w:eastAsia="cs-CZ"/>
+            </w:rPr>
+          </w:pPr>
+          <w:hyperlink w:anchor="_Toc504457867" w:history="1">
+            <w:r>
+              <w:rPr>
+                <w:rStyle w:val="Hypertextovodkaz"/>
+                <w:noProof/>
+              </w:rPr>
+              <w:t>3.</w:t>
+            </w:r>
+            <w:r>
+              <w:rPr>
+                <w:rFonts w:eastAsiaTheme="minorEastAsia"/>
+                <w:noProof/>
+                <w:lang w:eastAsia="cs-CZ"/>
+              </w:rPr>
+              <w:tab/>
+            </w:r>
+            <w:r>
+              <w:rPr>
+                <w:rStyle w:val="Hypertextovodkaz"/>
+                <w:noProof/>
+              </w:rPr>
+              <w:t>Popis architektury aplikace</w:t>
+            </w:r>
+            <w:r>
+              <w:rPr>
+                <w:noProof/>
+                <w:webHidden/>
+              </w:rPr>
+              <w:tab/>
+            </w:r>
+            <w:r>
+              <w:rPr>
+                <w:noProof/>
+                <w:webHidden/>
+              </w:rPr>
+              <w:fldChar w:fldCharType="begin"/>
+            </w:r>
+            <w:r>
+              <w:rPr>
+                <w:noProof/>
+                <w:webHidden/>
+              </w:rPr>
+              <w:instrText xml:space="preserve"> PAGEREF _Toc504457867 \h </w:instrText>
+            </w:r>
+            <w:r>
+              <w:rPr>
+                <w:noProof/>
+                <w:webHidden/>
+              </w:rPr>
+            </w:r>
+            <w:r>
+              <w:rPr>
+                <w:noProof/>
+                <w:webHidden/>
+              </w:rPr>
+              <w:fldChar w:fldCharType="separate"/>
+            </w:r>
+            <w:r>
+              <w:rPr>
+                <w:noProof/>
+                <w:webHidden/>
+              </w:rPr>
+              <w:t>5</w:t>
+            </w:r>
+            <w:r>
+              <w:rPr>
+                <w:noProof/>
+                <w:webHidden/>
+              </w:rPr>
+              <w:fldChar w:fldCharType="end"/>
+            </w:r>
+          </w:hyperlink>
+        </w:p>
+        <w:p>
+          <w:pPr>
+            <w:pStyle w:val="Obsah3"/>
+            <w:tabs>
+              <w:tab w:val="left" w:pos="1100"/>
+              <w:tab w:val="right" w:leader="dot" w:pos="9062"/>
+            </w:tabs>
+            <w:rPr>
+              <w:rFonts w:eastAsiaTheme="minorEastAsia"/>
+              <w:noProof/>
+              <w:lang w:eastAsia="cs-CZ"/>
+            </w:rPr>
+          </w:pPr>
+          <w:hyperlink w:anchor="_Toc504457868" w:history="1">
+            <w:r>
+              <w:rPr>
+                <w:rStyle w:val="Hypertextovodkaz"/>
+                <w:noProof/>
+              </w:rPr>
+              <w:t>3.1</w:t>
+            </w:r>
+            <w:r>
+              <w:rPr>
+                <w:rFonts w:eastAsiaTheme="minorEastAsia"/>
+                <w:noProof/>
+                <w:lang w:eastAsia="cs-CZ"/>
+              </w:rPr>
+              <w:tab/>
+            </w:r>
+            <w:r>
+              <w:rPr>
+                <w:rStyle w:val="Hypertextovodkaz"/>
+                <w:noProof/>
+              </w:rPr>
+              <w:t>Modely</w:t>
+            </w:r>
+            <w:r>
+              <w:rPr>
+                <w:noProof/>
+                <w:webHidden/>
+              </w:rPr>
+              <w:tab/>
+            </w:r>
+            <w:r>
+              <w:rPr>
+                <w:noProof/>
+                <w:webHidden/>
+              </w:rPr>
+              <w:fldChar w:fldCharType="begin"/>
+            </w:r>
+            <w:r>
+              <w:rPr>
+                <w:noProof/>
+                <w:webHidden/>
+              </w:rPr>
+              <w:instrText xml:space="preserve"> PAGEREF _Toc504457868 \h </w:instrText>
+            </w:r>
+            <w:r>
+              <w:rPr>
+                <w:noProof/>
+                <w:webHidden/>
+              </w:rPr>
+            </w:r>
+            <w:r>
+              <w:rPr>
+                <w:noProof/>
+                <w:webHidden/>
+              </w:rPr>
+              <w:fldChar w:fldCharType="separate"/>
+            </w:r>
+            <w:r>
+              <w:rPr>
+                <w:noProof/>
+                <w:webHidden/>
+              </w:rPr>
+              <w:t>5</w:t>
+            </w:r>
+            <w:r>
+              <w:rPr>
+                <w:noProof/>
+                <w:webHidden/>
+              </w:rPr>
+              <w:fldChar w:fldCharType="end"/>
+            </w:r>
+          </w:hyperlink>
+        </w:p>
+        <w:p>
+          <w:pPr>
+            <w:pStyle w:val="Obsah3"/>
+            <w:tabs>
+              <w:tab w:val="left" w:pos="1100"/>
+              <w:tab w:val="right" w:leader="dot" w:pos="9062"/>
+            </w:tabs>
+            <w:rPr>
+              <w:rFonts w:eastAsiaTheme="minorEastAsia"/>
+              <w:noProof/>
+              <w:lang w:eastAsia="cs-CZ"/>
+            </w:rPr>
+          </w:pPr>
+          <w:hyperlink w:anchor="_Toc504457869" w:history="1">
+            <w:r>
+              <w:rPr>
+                <w:rStyle w:val="Hypertextovodkaz"/>
+                <w:noProof/>
+              </w:rPr>
+              <w:t>3.2</w:t>
+            </w:r>
+            <w:r>
+              <w:rPr>
+                <w:rFonts w:eastAsiaTheme="minorEastAsia"/>
+                <w:noProof/>
+                <w:lang w:eastAsia="cs-CZ"/>
+              </w:rPr>
+              <w:tab/>
+            </w:r>
+            <w:r>
+              <w:rPr>
+                <w:rStyle w:val="Hypertextovodkaz"/>
+                <w:noProof/>
+              </w:rPr>
+              <w:t>Pohledy</w:t>
+            </w:r>
+            <w:r>
+              <w:rPr>
+                <w:noProof/>
+                <w:webHidden/>
+              </w:rPr>
+              <w:tab/>
+            </w:r>
+            <w:r>
+              <w:rPr>
+                <w:noProof/>
+                <w:webHidden/>
+              </w:rPr>
+              <w:fldChar w:fldCharType="begin"/>
+            </w:r>
+            <w:r>
+              <w:rPr>
+                <w:noProof/>
+                <w:webHidden/>
+              </w:rPr>
+              <w:instrText xml:space="preserve"> PAGEREF _Toc504457869 \h </w:instrText>
+            </w:r>
+            <w:r>
+              <w:rPr>
+                <w:noProof/>
+                <w:webHidden/>
+              </w:rPr>
+            </w:r>
+            <w:r>
+              <w:rPr>
+                <w:noProof/>
+                <w:webHidden/>
+              </w:rPr>
+              <w:fldChar w:fldCharType="separate"/>
+            </w:r>
+            <w:r>
+              <w:rPr>
+                <w:noProof/>
+                <w:webHidden/>
+              </w:rPr>
+              <w:t>6</w:t>
+            </w:r>
+            <w:r>
+              <w:rPr>
+                <w:noProof/>
+                <w:webHidden/>
+              </w:rPr>
+              <w:fldChar w:fldCharType="end"/>
+            </w:r>
+          </w:hyperlink>
+        </w:p>
+        <w:p>
+          <w:pPr>
+            <w:pStyle w:val="Obsah3"/>
+            <w:tabs>
+              <w:tab w:val="left" w:pos="1100"/>
+              <w:tab w:val="right" w:leader="dot" w:pos="9062"/>
+            </w:tabs>
+            <w:rPr>
+              <w:rFonts w:eastAsiaTheme="minorEastAsia"/>
+              <w:noProof/>
+              <w:lang w:eastAsia="cs-CZ"/>
+            </w:rPr>
+          </w:pPr>
+          <w:hyperlink w:anchor="_Toc504457870" w:history="1">
+            <w:r>
+              <w:rPr>
+                <w:rStyle w:val="Hypertextovodkaz"/>
+                <w:noProof/>
+              </w:rPr>
+              <w:t>3.3</w:t>
+            </w:r>
+            <w:r>
+              <w:rPr>
+                <w:rFonts w:eastAsiaTheme="minorEastAsia"/>
+                <w:noProof/>
+                <w:lang w:eastAsia="cs-CZ"/>
+              </w:rPr>
+              <w:tab/>
+            </w:r>
+            <w:r>
+              <w:rPr>
+                <w:rStyle w:val="Hypertextovodkaz"/>
+                <w:noProof/>
+              </w:rPr>
+              <w:t>Kontroléry</w:t>
+            </w:r>
+            <w:r>
+              <w:rPr>
+                <w:noProof/>
+                <w:webHidden/>
+              </w:rPr>
+              <w:tab/>
+            </w:r>
+            <w:r>
+              <w:rPr>
+                <w:noProof/>
+                <w:webHidden/>
+              </w:rPr>
+              <w:fldChar w:fldCharType="begin"/>
+            </w:r>
+            <w:r>
+              <w:rPr>
+                <w:noProof/>
+                <w:webHidden/>
+              </w:rPr>
+              <w:instrText xml:space="preserve"> PAGEREF _Toc504457870 \h </w:instrText>
+            </w:r>
+            <w:r>
+              <w:rPr>
+                <w:noProof/>
+                <w:webHidden/>
+              </w:rPr>
+            </w:r>
+            <w:r>
+              <w:rPr>
+                <w:noProof/>
+                <w:webHidden/>
+              </w:rPr>
+              <w:fldChar w:fldCharType="separate"/>
+            </w:r>
+            <w:r>
+              <w:rPr>
+                <w:noProof/>
+                <w:webHidden/>
+              </w:rPr>
+              <w:t>6</w:t>
+            </w:r>
+            <w:r>
+              <w:rPr>
+                <w:noProof/>
+                <w:webHidden/>
+              </w:rPr>
+              <w:fldChar w:fldCharType="end"/>
+            </w:r>
+          </w:hyperlink>
+        </w:p>
+        <w:p>
+          <w:pPr>
+            <w:pStyle w:val="Obsah2"/>
+            <w:tabs>
+              <w:tab w:val="left" w:pos="660"/>
+              <w:tab w:val="right" w:leader="dot" w:pos="9062"/>
+            </w:tabs>
+            <w:rPr>
+              <w:rFonts w:eastAsiaTheme="minorEastAsia"/>
+              <w:noProof/>
+              <w:lang w:eastAsia="cs-CZ"/>
+            </w:rPr>
+          </w:pPr>
+          <w:hyperlink w:anchor="_Toc504457871" w:history="1">
+            <w:r>
+              <w:rPr>
+                <w:rStyle w:val="Hypertextovodkaz"/>
+                <w:noProof/>
+              </w:rPr>
+              <w:t>4.</w:t>
+            </w:r>
+            <w:r>
+              <w:rPr>
+                <w:rFonts w:eastAsiaTheme="minorEastAsia"/>
+                <w:noProof/>
+                <w:lang w:eastAsia="cs-CZ"/>
+              </w:rPr>
+              <w:tab/>
+            </w:r>
+            <w:r>
+              <w:rPr>
+                <w:rStyle w:val="Hypertextovodkaz"/>
+                <w:noProof/>
+              </w:rPr>
+              <w:t>Závěr</w:t>
+            </w:r>
+            <w:r>
+              <w:rPr>
+                <w:noProof/>
+                <w:webHidden/>
+              </w:rPr>
+              <w:tab/>
+            </w:r>
+            <w:r>
+              <w:rPr>
+                <w:noProof/>
+                <w:webHidden/>
+              </w:rPr>
+              <w:fldChar w:fldCharType="begin"/>
+            </w:r>
+            <w:r>
+              <w:rPr>
+                <w:noProof/>
+                <w:webHidden/>
+              </w:rPr>
+              <w:instrText xml:space="preserve"> PAGEREF _Toc504457871 \h </w:instrText>
+            </w:r>
+            <w:r>
+              <w:rPr>
+                <w:noProof/>
+                <w:webHidden/>
+              </w:rPr>
+            </w:r>
+            <w:r>
+              <w:rPr>
+                <w:noProof/>
+                <w:webHidden/>
+              </w:rPr>
+              <w:fldChar w:fldCharType="separate"/>
+            </w:r>
+            <w:r>
+              <w:rPr>
+                <w:noProof/>
+                <w:webHidden/>
+              </w:rPr>
+              <w:t>7</w:t>
+            </w:r>
+            <w:r>
+              <w:rPr>
+                <w:noProof/>
+                <w:webHidden/>
+              </w:rPr>
+              <w:fldChar w:fldCharType="end"/>
+            </w:r>
+          </w:hyperlink>
+        </w:p>
+        <w:p>
+          <w:r>
+            <w:rPr>
+              <w:b/>
+              <w:bCs/>
+            </w:rPr>
+            <w:fldChar w:fldCharType="end"/>
+          </w:r>
+        </w:p>
+      </w:sdtContent>
+    </w:sdt>
+    <w:p>
+      <w:pPr>
+        <w:spacing w:line="259" w:lineRule="auto"/>
+        <w:rPr>
+          <w:b/>
+          <w:sz w:val="36"/>
+          <w:szCs w:val="36"/>
+        </w:rPr>
+      </w:pPr>
+      <w:r>
+        <w:rPr>
+          <w:b/>
+          <w:sz w:val="36"/>
+          <w:szCs w:val="36"/>
+        </w:rPr>
+        <w:br w:type="page"/>
+      </w:r>
+    </w:p>
     <w:p>
       <w:pPr>
         <w:pStyle w:val="Nadpis2"/>
@@ -219,10 +1921,12 @@
           <w:numId w:val="1"/>
         </w:numPr>
       </w:pPr>
+      <w:bookmarkStart w:id="1" w:name="_Toc504457853"/>
       <w:r>
         <w:lastRenderedPageBreak/>
         <w:t>Použité technologie:</w:t>
       </w:r>
+      <w:bookmarkEnd w:id="1"/>
     </w:p>
     <w:p>
       <w:pPr>
@@ -232,9 +1936,11 @@
           <w:numId w:val="1"/>
         </w:numPr>
       </w:pPr>
+      <w:bookmarkStart w:id="2" w:name="_Toc504457854"/>
       <w:r>
         <w:t>Platforma</w:t>
       </w:r>
+      <w:bookmarkEnd w:id="2"/>
     </w:p>
     <w:p>
       <w:r>
@@ -327,10 +2033,12 @@
           <w:numId w:val="1"/>
         </w:numPr>
       </w:pPr>
+      <w:bookmarkStart w:id="3" w:name="_Toc504457855"/>
       <w:proofErr w:type="spellStart"/>
       <w:r>
         <w:t>GitHub</w:t>
       </w:r>
+      <w:bookmarkEnd w:id="3"/>
       <w:proofErr w:type="spellEnd"/>
     </w:p>
     <w:p>
@@ -367,10 +2075,12 @@
           <w:numId w:val="1"/>
         </w:numPr>
       </w:pPr>
+      <w:bookmarkStart w:id="4" w:name="_Toc504457856"/>
       <w:proofErr w:type="spellStart"/>
       <w:r>
         <w:t>MDBootstrap</w:t>
       </w:r>
+      <w:bookmarkEnd w:id="4"/>
       <w:proofErr w:type="spellEnd"/>
     </w:p>
     <w:p>
@@ -385,7 +2095,7 @@
       <w:r>
         <w:t xml:space="preserve"> (</w:t>
       </w:r>
-      <w:hyperlink r:id="rId5" w:history="1">
+      <w:hyperlink r:id="rId6" w:history="1">
         <w:r>
           <w:rPr>
             <w:rStyle w:val="Hypertextovodkaz"/>
@@ -430,8 +2140,1482 @@
       <w:r>
         <w:t xml:space="preserve"> souborech této webové aplikace (včetně ikon)</w:t>
       </w:r>
-      <w:bookmarkStart w:id="0" w:name="_GoBack"/>
-      <w:bookmarkEnd w:id="0"/>
+      <w:r>
+        <w:t>.</w:t>
+      </w:r>
+    </w:p>
+    <w:p>
+      <w:pPr>
+        <w:pStyle w:val="Nadpis3"/>
+        <w:numPr>
+          <w:ilvl w:val="1"/>
+          <w:numId w:val="1"/>
+        </w:numPr>
+      </w:pPr>
+      <w:bookmarkStart w:id="5" w:name="_Toc504457857"/>
+      <w:proofErr w:type="spellStart"/>
+      <w:r>
+        <w:t>MySQL</w:t>
+      </w:r>
+      <w:proofErr w:type="spellEnd"/>
+      <w:r>
+        <w:t>, PDO</w:t>
+      </w:r>
+      <w:bookmarkEnd w:id="5"/>
+    </w:p>
+    <w:p>
+      <w:r>
+        <w:t xml:space="preserve">Datový model aplikace je realizován pomocí </w:t>
+      </w:r>
+      <w:proofErr w:type="spellStart"/>
+      <w:r>
+        <w:rPr>
+          <w:b/>
+        </w:rPr>
+        <w:t>MySQL</w:t>
+      </w:r>
+      <w:proofErr w:type="spellEnd"/>
+      <w:r>
+        <w:rPr>
+          <w:b/>
+        </w:rPr>
+        <w:t xml:space="preserve"> 5.1.19</w:t>
+      </w:r>
+      <w:r>
+        <w:t xml:space="preserve"> a </w:t>
+      </w:r>
+      <w:proofErr w:type="spellStart"/>
+      <w:r>
+        <w:rPr>
+          <w:b/>
+        </w:rPr>
+        <w:t>phpMyAdmin</w:t>
+      </w:r>
+      <w:proofErr w:type="spellEnd"/>
+      <w:r>
+        <w:rPr>
+          <w:b/>
+        </w:rPr>
+        <w:t>.</w:t>
+      </w:r>
+      <w:r>
+        <w:t xml:space="preserve"> V databázi se nachází 3 tabulky: </w:t>
+      </w:r>
+      <w:r>
+        <w:rPr>
+          <w:b/>
+        </w:rPr>
+        <w:t>user</w:t>
+      </w:r>
+      <w:r>
+        <w:t xml:space="preserve"> (uživatel), </w:t>
+      </w:r>
+      <w:proofErr w:type="spellStart"/>
+      <w:r>
+        <w:rPr>
+          <w:b/>
+        </w:rPr>
+        <w:t>articles</w:t>
+      </w:r>
+      <w:proofErr w:type="spellEnd"/>
+      <w:r>
+        <w:t xml:space="preserve"> (články), </w:t>
+      </w:r>
+      <w:proofErr w:type="spellStart"/>
+      <w:r>
+        <w:rPr>
+          <w:b/>
+        </w:rPr>
+        <w:t>reviews</w:t>
+      </w:r>
+      <w:proofErr w:type="spellEnd"/>
+      <w:r>
+        <w:t xml:space="preserve"> (recenze). Přístup k nim je zajišťován přes PDO. Byl napsán </w:t>
+      </w:r>
+      <w:proofErr w:type="spellStart"/>
+      <w:r>
+        <w:t>wrapper</w:t>
+      </w:r>
+      <w:proofErr w:type="spellEnd"/>
+      <w:r>
+        <w:t xml:space="preserve"> pro SQL dotazy, následně modely </w:t>
+      </w:r>
+      <w:proofErr w:type="spellStart"/>
+      <w:r>
+        <w:rPr>
+          <w:b/>
+        </w:rPr>
+        <w:t>Articles</w:t>
+      </w:r>
+      <w:proofErr w:type="spellEnd"/>
+      <w:r>
+        <w:t xml:space="preserve">, </w:t>
+      </w:r>
+      <w:proofErr w:type="spellStart"/>
+      <w:r>
+        <w:rPr>
+          <w:b/>
+        </w:rPr>
+        <w:t>Reviews</w:t>
+      </w:r>
+      <w:proofErr w:type="spellEnd"/>
+      <w:r>
+        <w:rPr>
+          <w:b/>
+        </w:rPr>
+        <w:t xml:space="preserve"> </w:t>
+      </w:r>
+      <w:r>
+        <w:t xml:space="preserve">a </w:t>
+      </w:r>
+      <w:proofErr w:type="spellStart"/>
+      <w:r>
+        <w:rPr>
+          <w:b/>
+        </w:rPr>
+        <w:t>Users</w:t>
+      </w:r>
+      <w:proofErr w:type="spellEnd"/>
+      <w:r>
+        <w:t xml:space="preserve">, které parametrizují příslušné dotazy. </w:t>
+      </w:r>
+    </w:p>
+    <w:p>
+      <w:r>
+        <w:t xml:space="preserve">Prozatím se nepovedlo zabránit SQL INJECTION pomocí </w:t>
+      </w:r>
+      <w:proofErr w:type="spellStart"/>
+      <w:r>
+        <w:t>bindingu</w:t>
+      </w:r>
+      <w:proofErr w:type="spellEnd"/>
+      <w:r>
+        <w:t xml:space="preserve"> a ‚?‘ otazníků v SQL dotazech</w:t>
+      </w:r>
+      <w:r>
+        <w:t xml:space="preserve"> – existuje varianta třídy </w:t>
+      </w:r>
+      <w:proofErr w:type="spellStart"/>
+      <w:r>
+        <w:rPr>
+          <w:b/>
+        </w:rPr>
+        <w:t>Database.php</w:t>
+      </w:r>
+      <w:proofErr w:type="spellEnd"/>
+      <w:r>
+        <w:t>, kde je daná funkčnost napsána, ale nepodařilo se toto zprovoznit.</w:t>
+      </w:r>
+    </w:p>
+    <w:p>
+      <w:pPr>
+        <w:pStyle w:val="Nadpis3"/>
+        <w:numPr>
+          <w:ilvl w:val="1"/>
+          <w:numId w:val="1"/>
+        </w:numPr>
+      </w:pPr>
+      <w:bookmarkStart w:id="6" w:name="_Toc504457858"/>
+      <w:r>
+        <w:t>MVC</w:t>
+      </w:r>
+      <w:bookmarkEnd w:id="6"/>
+    </w:p>
+    <w:p>
+      <w:r>
+        <w:t xml:space="preserve">Aplikace je psána ve struktuře </w:t>
+      </w:r>
+      <w:r>
+        <w:rPr>
+          <w:b/>
+        </w:rPr>
+        <w:t>Model-</w:t>
+      </w:r>
+      <w:proofErr w:type="spellStart"/>
+      <w:r>
+        <w:rPr>
+          <w:b/>
+        </w:rPr>
+        <w:t>View</w:t>
+      </w:r>
+      <w:proofErr w:type="spellEnd"/>
+      <w:r>
+        <w:rPr>
+          <w:b/>
+        </w:rPr>
+        <w:t>-</w:t>
+      </w:r>
+      <w:proofErr w:type="spellStart"/>
+      <w:r>
+        <w:rPr>
+          <w:b/>
+        </w:rPr>
+        <w:t>Controller</w:t>
+      </w:r>
+      <w:proofErr w:type="spellEnd"/>
+      <w:r>
+        <w:t xml:space="preserve">. Pokusil jsem se strukturu implementovat sám. Existuje výchozí </w:t>
+      </w:r>
+      <w:proofErr w:type="spellStart"/>
+      <w:r>
+        <w:rPr>
+          <w:b/>
+        </w:rPr>
+        <w:t>Controller.php</w:t>
+      </w:r>
+      <w:proofErr w:type="spellEnd"/>
+      <w:r>
+        <w:t xml:space="preserve"> a </w:t>
+      </w:r>
+      <w:proofErr w:type="spellStart"/>
+      <w:r>
+        <w:rPr>
+          <w:b/>
+        </w:rPr>
+        <w:t>RouterController.php</w:t>
+      </w:r>
+      <w:proofErr w:type="spellEnd"/>
+      <w:r>
+        <w:t xml:space="preserve">, které se starají o zpracovávání URL adres do „hezkých“, o párování </w:t>
+      </w:r>
+      <w:proofErr w:type="spellStart"/>
+      <w:r>
+        <w:rPr>
+          <w:b/>
+        </w:rPr>
+        <w:t>Controllerů</w:t>
+      </w:r>
+      <w:proofErr w:type="spellEnd"/>
+      <w:r>
+        <w:t xml:space="preserve"> a </w:t>
+      </w:r>
+      <w:proofErr w:type="spellStart"/>
+      <w:r>
+        <w:rPr>
+          <w:b/>
+        </w:rPr>
+        <w:t>Views</w:t>
+      </w:r>
+      <w:proofErr w:type="spellEnd"/>
+      <w:r>
+        <w:t xml:space="preserve">, o zobrazení základního </w:t>
+      </w:r>
+      <w:r>
+        <w:rPr>
+          <w:b/>
+        </w:rPr>
+        <w:t>layout.phtml</w:t>
+      </w:r>
+      <w:r>
+        <w:rPr>
+          <w:b/>
+        </w:rPr>
+        <w:t xml:space="preserve"> </w:t>
+      </w:r>
+      <w:r>
+        <w:t xml:space="preserve">na každé </w:t>
+      </w:r>
+      <w:proofErr w:type="spellStart"/>
+      <w:r>
+        <w:t>page</w:t>
+      </w:r>
+      <w:proofErr w:type="spellEnd"/>
+      <w:r>
+        <w:t xml:space="preserve"> webové aplikace.</w:t>
+      </w:r>
+    </w:p>
+    <w:p>
+      <w:r>
+        <w:t>Vzhledem k ne úplně zvládnuté (a pochopené) implementaci není možné pracovat s „ošklivými“ URL adresami.</w:t>
+      </w:r>
+    </w:p>
+    <w:p>
+      <w:pPr>
+        <w:pStyle w:val="Nadpis3"/>
+        <w:numPr>
+          <w:ilvl w:val="1"/>
+          <w:numId w:val="1"/>
+        </w:numPr>
+      </w:pPr>
+      <w:bookmarkStart w:id="7" w:name="_Toc504457859"/>
+      <w:r>
+        <w:t>Responzivní design</w:t>
+      </w:r>
+      <w:bookmarkEnd w:id="7"/>
+    </w:p>
+    <w:p>
+      <w:r>
+        <w:t xml:space="preserve">Vzhledem k využití </w:t>
+      </w:r>
+      <w:proofErr w:type="spellStart"/>
+      <w:r>
+        <w:t>MDBootstrap</w:t>
+      </w:r>
+      <w:proofErr w:type="spellEnd"/>
+      <w:r>
+        <w:t xml:space="preserve"> je zajištěna </w:t>
+      </w:r>
+      <w:proofErr w:type="spellStart"/>
+      <w:r>
+        <w:t>responzivnost</w:t>
+      </w:r>
+      <w:proofErr w:type="spellEnd"/>
+      <w:r>
+        <w:t xml:space="preserve"> designu.</w:t>
+      </w:r>
+    </w:p>
+    <w:p/>
+    <w:p>
+      <w:pPr>
+        <w:pStyle w:val="Nadpis2"/>
+        <w:numPr>
+          <w:ilvl w:val="0"/>
+          <w:numId w:val="1"/>
+        </w:numPr>
+      </w:pPr>
+      <w:bookmarkStart w:id="8" w:name="_Toc504457860"/>
+      <w:r>
+        <w:lastRenderedPageBreak/>
+        <w:t>Adresářová struktura aplikace</w:t>
+      </w:r>
+      <w:bookmarkEnd w:id="8"/>
+    </w:p>
+    <w:p>
+      <w:r>
+        <w:rPr>
+          <w:noProof/>
+        </w:rPr>
+        <w:drawing>
+          <wp:inline distT="0" distB="0" distL="0" distR="0" wp14:anchorId="73C081C8" wp14:editId="1E20DAD4">
+            <wp:extent cx="5753100" cy="2305050"/>
+            <wp:effectExtent l="190500" t="190500" r="190500" b="190500"/>
+            <wp:docPr id="1" name="Obrázek 1"/>
+            <wp:cNvGraphicFramePr>
+              <a:graphicFrameLocks xmlns:a="http://schemas.openxmlformats.org/drawingml/2006/main" noChangeAspect="1"/>
+            </wp:cNvGraphicFramePr>
+            <a:graphic xmlns:a="http://schemas.openxmlformats.org/drawingml/2006/main">
+              <a:graphicData uri="http://schemas.openxmlformats.org/drawingml/2006/picture">
+                <pic:pic xmlns:pic="http://schemas.openxmlformats.org/drawingml/2006/picture">
+                  <pic:nvPicPr>
+                    <pic:cNvPr id="0" name="Picture 1"/>
+                    <pic:cNvPicPr>
+                      <a:picLocks noChangeAspect="1" noChangeArrowheads="1"/>
+                    </pic:cNvPicPr>
+                  </pic:nvPicPr>
+                  <pic:blipFill>
+                    <a:blip r:embed="rId7">
+                      <a:extLst>
+                        <a:ext uri="{28A0092B-C50C-407E-A947-70E740481C1C}">
+                          <a14:useLocalDpi xmlns:a14="http://schemas.microsoft.com/office/drawing/2010/main" val="0"/>
+                        </a:ext>
+                      </a:extLst>
+                    </a:blip>
+                    <a:srcRect/>
+                    <a:stretch>
+                      <a:fillRect/>
+                    </a:stretch>
+                  </pic:blipFill>
+                  <pic:spPr bwMode="auto">
+                    <a:xfrm>
+                      <a:off x="0" y="0"/>
+                      <a:ext cx="5753100" cy="2305050"/>
+                    </a:xfrm>
+                    <a:prstGeom prst="rect">
+                      <a:avLst/>
+                    </a:prstGeom>
+                    <a:ln>
+                      <a:noFill/>
+                    </a:ln>
+                    <a:effectLst>
+                      <a:outerShdw blurRad="190500" algn="tl" rotWithShape="0">
+                        <a:srgbClr val="000000">
+                          <a:alpha val="70000"/>
+                        </a:srgbClr>
+                      </a:outerShdw>
+                    </a:effectLst>
+                  </pic:spPr>
+                </pic:pic>
+              </a:graphicData>
+            </a:graphic>
+          </wp:inline>
+        </w:drawing>
+      </w:r>
+    </w:p>
+    <w:p>
+      <w:proofErr w:type="spellStart"/>
+      <w:r>
+        <w:t>Root</w:t>
+      </w:r>
+      <w:proofErr w:type="spellEnd"/>
+      <w:r>
+        <w:t xml:space="preserve"> adresářové struktury vypadá takto. Obsahuje </w:t>
+      </w:r>
+      <w:proofErr w:type="spellStart"/>
+      <w:r>
+        <w:t>index.php</w:t>
+      </w:r>
+      <w:proofErr w:type="spellEnd"/>
+      <w:r>
+        <w:t>, .</w:t>
+      </w:r>
+      <w:proofErr w:type="spellStart"/>
+      <w:r>
+        <w:t>htaccess</w:t>
+      </w:r>
+      <w:proofErr w:type="spellEnd"/>
+      <w:r>
+        <w:t xml:space="preserve">, </w:t>
+      </w:r>
+      <w:proofErr w:type="spellStart"/>
+      <w:r>
+        <w:t>dump</w:t>
+      </w:r>
+      <w:proofErr w:type="spellEnd"/>
+      <w:r>
+        <w:t xml:space="preserve"> SQL databáze a tuto dokumentaci.</w:t>
+      </w:r>
+    </w:p>
+    <w:p>
+      <w:pPr>
+        <w:pStyle w:val="Nadpis3"/>
+        <w:numPr>
+          <w:ilvl w:val="1"/>
+          <w:numId w:val="1"/>
+        </w:numPr>
+      </w:pPr>
+      <w:bookmarkStart w:id="9" w:name="_Toc504457861"/>
+      <w:proofErr w:type="spellStart"/>
+      <w:r>
+        <w:t>app</w:t>
+      </w:r>
+      <w:bookmarkEnd w:id="9"/>
+      <w:proofErr w:type="spellEnd"/>
+    </w:p>
+    <w:p>
+      <w:r>
+        <w:rPr>
+          <w:noProof/>
+        </w:rPr>
+        <w:drawing>
+          <wp:inline distT="0" distB="0" distL="0" distR="0" wp14:anchorId="54382156" wp14:editId="410F7ED4">
+            <wp:extent cx="2257425" cy="4124325"/>
+            <wp:effectExtent l="0" t="0" r="9525" b="9525"/>
+            <wp:docPr id="5" name="Obrázek 5"/>
+            <wp:cNvGraphicFramePr>
+              <a:graphicFrameLocks xmlns:a="http://schemas.openxmlformats.org/drawingml/2006/main" noChangeAspect="1"/>
+            </wp:cNvGraphicFramePr>
+            <a:graphic xmlns:a="http://schemas.openxmlformats.org/drawingml/2006/main">
+              <a:graphicData uri="http://schemas.openxmlformats.org/drawingml/2006/picture">
+                <pic:pic xmlns:pic="http://schemas.openxmlformats.org/drawingml/2006/picture">
+                  <pic:nvPicPr>
+                    <pic:cNvPr id="0" name="Picture 5"/>
+                    <pic:cNvPicPr>
+                      <a:picLocks noChangeAspect="1" noChangeArrowheads="1"/>
+                    </pic:cNvPicPr>
+                  </pic:nvPicPr>
+                  <pic:blipFill>
+                    <a:blip r:embed="rId8">
+                      <a:extLst>
+                        <a:ext uri="{28A0092B-C50C-407E-A947-70E740481C1C}">
+                          <a14:useLocalDpi xmlns:a14="http://schemas.microsoft.com/office/drawing/2010/main" val="0"/>
+                        </a:ext>
+                      </a:extLst>
+                    </a:blip>
+                    <a:srcRect/>
+                    <a:stretch>
+                      <a:fillRect/>
+                    </a:stretch>
+                  </pic:blipFill>
+                  <pic:spPr bwMode="auto">
+                    <a:xfrm>
+                      <a:off x="0" y="0"/>
+                      <a:ext cx="2257425" cy="4124325"/>
+                    </a:xfrm>
+                    <a:prstGeom prst="rect">
+                      <a:avLst/>
+                    </a:prstGeom>
+                    <a:noFill/>
+                    <a:ln>
+                      <a:noFill/>
+                    </a:ln>
+                  </pic:spPr>
+                </pic:pic>
+              </a:graphicData>
+            </a:graphic>
+          </wp:inline>
+        </w:drawing>
+      </w:r>
+      <w:r>
+        <w:rPr>
+          <w:noProof/>
+        </w:rPr>
+        <w:drawing>
+          <wp:inline distT="0" distB="0" distL="0" distR="0" wp14:anchorId="5B4589EC" wp14:editId="598E3EE3">
+            <wp:extent cx="2228850" cy="2667000"/>
+            <wp:effectExtent l="0" t="0" r="0" b="0"/>
+            <wp:docPr id="6" name="Obrázek 6"/>
+            <wp:cNvGraphicFramePr>
+              <a:graphicFrameLocks xmlns:a="http://schemas.openxmlformats.org/drawingml/2006/main" noChangeAspect="1"/>
+            </wp:cNvGraphicFramePr>
+            <a:graphic xmlns:a="http://schemas.openxmlformats.org/drawingml/2006/main">
+              <a:graphicData uri="http://schemas.openxmlformats.org/drawingml/2006/picture">
+                <pic:pic xmlns:pic="http://schemas.openxmlformats.org/drawingml/2006/picture">
+                  <pic:nvPicPr>
+                    <pic:cNvPr id="0" name="Picture 6"/>
+                    <pic:cNvPicPr>
+                      <a:picLocks noChangeAspect="1" noChangeArrowheads="1"/>
+                    </pic:cNvPicPr>
+                  </pic:nvPicPr>
+                  <pic:blipFill>
+                    <a:blip r:embed="rId9">
+                      <a:extLst>
+                        <a:ext uri="{28A0092B-C50C-407E-A947-70E740481C1C}">
+                          <a14:useLocalDpi xmlns:a14="http://schemas.microsoft.com/office/drawing/2010/main" val="0"/>
+                        </a:ext>
+                      </a:extLst>
+                    </a:blip>
+                    <a:srcRect/>
+                    <a:stretch>
+                      <a:fillRect/>
+                    </a:stretch>
+                  </pic:blipFill>
+                  <pic:spPr bwMode="auto">
+                    <a:xfrm>
+                      <a:off x="0" y="0"/>
+                      <a:ext cx="2228850" cy="2667000"/>
+                    </a:xfrm>
+                    <a:prstGeom prst="rect">
+                      <a:avLst/>
+                    </a:prstGeom>
+                    <a:noFill/>
+                    <a:ln>
+                      <a:noFill/>
+                    </a:ln>
+                  </pic:spPr>
+                </pic:pic>
+              </a:graphicData>
+            </a:graphic>
+          </wp:inline>
+        </w:drawing>
+      </w:r>
+    </w:p>
+    <w:p>
+      <w:r>
+        <w:t xml:space="preserve">Adresář </w:t>
+      </w:r>
+      <w:proofErr w:type="spellStart"/>
+      <w:r>
+        <w:t>app</w:t>
+      </w:r>
+      <w:proofErr w:type="spellEnd"/>
+      <w:r>
+        <w:t xml:space="preserve"> obsahuje podadresáře: </w:t>
+      </w:r>
+      <w:proofErr w:type="spellStart"/>
+      <w:r>
+        <w:rPr>
+          <w:b/>
+        </w:rPr>
+        <w:t>controllers</w:t>
+      </w:r>
+      <w:proofErr w:type="spellEnd"/>
+      <w:r>
+        <w:t xml:space="preserve">, </w:t>
+      </w:r>
+      <w:proofErr w:type="spellStart"/>
+      <w:r>
+        <w:rPr>
+          <w:b/>
+        </w:rPr>
+        <w:t>models</w:t>
+      </w:r>
+      <w:proofErr w:type="spellEnd"/>
+      <w:r>
+        <w:t xml:space="preserve">, </w:t>
+      </w:r>
+      <w:proofErr w:type="spellStart"/>
+      <w:r>
+        <w:rPr>
+          <w:b/>
+        </w:rPr>
+        <w:t>NotUSED</w:t>
+      </w:r>
+      <w:proofErr w:type="spellEnd"/>
+      <w:r>
+        <w:t xml:space="preserve"> a </w:t>
+      </w:r>
+      <w:proofErr w:type="spellStart"/>
+      <w:r>
+        <w:rPr>
+          <w:b/>
+        </w:rPr>
+        <w:t>views</w:t>
+      </w:r>
+      <w:proofErr w:type="spellEnd"/>
+      <w:r>
+        <w:t>.</w:t>
+      </w:r>
+      <w:r>
+        <w:t xml:space="preserve"> </w:t>
+      </w:r>
+      <w:proofErr w:type="spellStart"/>
+      <w:r>
+        <w:t>Controllers</w:t>
+      </w:r>
+      <w:proofErr w:type="spellEnd"/>
+      <w:r>
+        <w:t xml:space="preserve">, </w:t>
+      </w:r>
+      <w:proofErr w:type="spellStart"/>
+      <w:r>
+        <w:t>models</w:t>
+      </w:r>
+      <w:proofErr w:type="spellEnd"/>
+      <w:r>
+        <w:t xml:space="preserve"> a </w:t>
+      </w:r>
+      <w:proofErr w:type="spellStart"/>
+      <w:r>
+        <w:t>views</w:t>
+      </w:r>
+      <w:proofErr w:type="spellEnd"/>
+      <w:r>
+        <w:t xml:space="preserve"> obsahují soubory patřících pod jednotlivé vrstvy. Složka </w:t>
+      </w:r>
+      <w:proofErr w:type="spellStart"/>
+      <w:r>
+        <w:rPr>
+          <w:b/>
+        </w:rPr>
+        <w:t>NotUSED</w:t>
+      </w:r>
+      <w:proofErr w:type="spellEnd"/>
+      <w:r>
+        <w:t xml:space="preserve"> pak obsahuje historické soubory, které se ukázaly jako nepotřebné, či nežádoucí.</w:t>
+      </w:r>
+    </w:p>
+    <w:p>
+      <w:pPr>
+        <w:pStyle w:val="Nadpis3"/>
+        <w:numPr>
+          <w:ilvl w:val="1"/>
+          <w:numId w:val="1"/>
+        </w:numPr>
+      </w:pPr>
+      <w:bookmarkStart w:id="10" w:name="_Toc504457862"/>
+      <w:proofErr w:type="spellStart"/>
+      <w:r>
+        <w:lastRenderedPageBreak/>
+        <w:t>articles_pdf</w:t>
+      </w:r>
+      <w:bookmarkEnd w:id="10"/>
+      <w:proofErr w:type="spellEnd"/>
+    </w:p>
+    <w:p>
+      <w:r>
+        <w:t>Do tohoto adresáře jsou ukládány uživateli (autory) článků nahrané .</w:t>
+      </w:r>
+      <w:proofErr w:type="spellStart"/>
+      <w:r>
+        <w:t>pdf</w:t>
+      </w:r>
+      <w:proofErr w:type="spellEnd"/>
+      <w:r>
+        <w:t xml:space="preserve"> soubory. Jejich </w:t>
+      </w:r>
+      <w:proofErr w:type="spellStart"/>
+      <w:r>
+        <w:t>url</w:t>
+      </w:r>
+      <w:proofErr w:type="spellEnd"/>
+      <w:r>
+        <w:t xml:space="preserve"> adresa je poté uskladněna v databázi a návštěvník webové stránky si tyto .</w:t>
+      </w:r>
+      <w:proofErr w:type="spellStart"/>
+      <w:r>
+        <w:t>pdf</w:t>
+      </w:r>
+      <w:proofErr w:type="spellEnd"/>
+      <w:r>
+        <w:t xml:space="preserve"> může stáhnout.</w:t>
+      </w:r>
+    </w:p>
+    <w:p>
+      <w:pPr>
+        <w:pStyle w:val="Nadpis3"/>
+        <w:numPr>
+          <w:ilvl w:val="1"/>
+          <w:numId w:val="1"/>
+        </w:numPr>
+      </w:pPr>
+      <w:bookmarkStart w:id="11" w:name="_Toc504457863"/>
+      <w:proofErr w:type="spellStart"/>
+      <w:r>
+        <w:t>css</w:t>
+      </w:r>
+      <w:bookmarkEnd w:id="11"/>
+      <w:proofErr w:type="spellEnd"/>
+    </w:p>
+    <w:p>
+      <w:r>
+        <w:t xml:space="preserve">Tento adresář je určen </w:t>
+      </w:r>
+      <w:r>
+        <w:rPr>
+          <w:b/>
+        </w:rPr>
+        <w:t>.</w:t>
+      </w:r>
+      <w:proofErr w:type="spellStart"/>
+      <w:r>
+        <w:rPr>
+          <w:b/>
+        </w:rPr>
+        <w:t>css</w:t>
+      </w:r>
+      <w:proofErr w:type="spellEnd"/>
+      <w:r>
+        <w:t xml:space="preserve"> souborům. Obsahuje pouze soubory importované společně s </w:t>
+      </w:r>
+      <w:proofErr w:type="spellStart"/>
+      <w:r>
+        <w:t>mdBootstrap</w:t>
+      </w:r>
+      <w:proofErr w:type="spellEnd"/>
+      <w:r>
+        <w:t>. Nebylo potřeba modifikovat obsažené a obsáhlé stylování.</w:t>
+      </w:r>
+    </w:p>
+    <w:p>
+      <w:pPr>
+        <w:pStyle w:val="Nadpis3"/>
+        <w:numPr>
+          <w:ilvl w:val="1"/>
+          <w:numId w:val="1"/>
+        </w:numPr>
+      </w:pPr>
+      <w:bookmarkStart w:id="12" w:name="_Toc504457864"/>
+      <w:r>
+        <w:t>font</w:t>
+      </w:r>
+      <w:bookmarkEnd w:id="12"/>
+    </w:p>
+    <w:p>
+      <w:r>
+        <w:t xml:space="preserve">Obsahuje font </w:t>
+      </w:r>
+      <w:r>
+        <w:rPr>
+          <w:b/>
+        </w:rPr>
+        <w:t>Roboto</w:t>
+      </w:r>
+      <w:r>
+        <w:rPr>
+          <w:b/>
+        </w:rPr>
+        <w:t xml:space="preserve"> </w:t>
+      </w:r>
+      <w:r>
+        <w:t>patřící k </w:t>
+      </w:r>
+      <w:proofErr w:type="spellStart"/>
+      <w:r>
+        <w:t>mdBootstrap</w:t>
+      </w:r>
+      <w:proofErr w:type="spellEnd"/>
+      <w:r>
+        <w:t>.</w:t>
+      </w:r>
+    </w:p>
+    <w:p>
+      <w:pPr>
+        <w:pStyle w:val="Nadpis3"/>
+        <w:numPr>
+          <w:ilvl w:val="1"/>
+          <w:numId w:val="1"/>
+        </w:numPr>
+      </w:pPr>
+      <w:bookmarkStart w:id="13" w:name="_Toc504457865"/>
+      <w:proofErr w:type="spellStart"/>
+      <w:r>
+        <w:t>img</w:t>
+      </w:r>
+      <w:bookmarkEnd w:id="13"/>
+      <w:proofErr w:type="spellEnd"/>
+    </w:p>
+    <w:p>
+      <w:r>
+        <w:t>Adresář s</w:t>
+      </w:r>
+      <w:r>
+        <w:t> </w:t>
+      </w:r>
+      <w:r>
+        <w:t>obrázky</w:t>
+      </w:r>
+      <w:r>
+        <w:t xml:space="preserve">. Původním účelem bylo ukládat uživatelské avatary, případně úvodní obrázky k jednotlivým vkládaným článkům. Momentálně tato složka však obsahuje pouze několik statických obrázků, které jsou součástí </w:t>
+      </w:r>
+      <w:proofErr w:type="spellStart"/>
+      <w:r>
+        <w:t>html</w:t>
+      </w:r>
+      <w:proofErr w:type="spellEnd"/>
+      <w:r>
+        <w:t>.</w:t>
+      </w:r>
+    </w:p>
+    <w:p>
+      <w:pPr>
+        <w:pStyle w:val="Nadpis3"/>
+        <w:numPr>
+          <w:ilvl w:val="1"/>
+          <w:numId w:val="1"/>
+        </w:numPr>
+      </w:pPr>
+      <w:bookmarkStart w:id="14" w:name="_Toc504457866"/>
+      <w:proofErr w:type="spellStart"/>
+      <w:r>
+        <w:t>js</w:t>
+      </w:r>
+      <w:bookmarkEnd w:id="14"/>
+      <w:proofErr w:type="spellEnd"/>
+    </w:p>
+    <w:p>
+      <w:r>
+        <w:t xml:space="preserve">V tomto adresáři jsou uloženy </w:t>
+      </w:r>
+      <w:proofErr w:type="spellStart"/>
+      <w:r>
+        <w:t>javascripty</w:t>
+      </w:r>
+      <w:proofErr w:type="spellEnd"/>
+      <w:r>
+        <w:t>. Opět se v převážné většině jedná o scripty importované společně s </w:t>
+      </w:r>
+      <w:proofErr w:type="spellStart"/>
+      <w:r>
+        <w:t>mdBootstrap</w:t>
+      </w:r>
+      <w:proofErr w:type="spellEnd"/>
+      <w:r>
+        <w:t>.</w:t>
+      </w:r>
+    </w:p>
+    <w:p>
+      <w:r>
+        <w:t xml:space="preserve">Pokusil jsem se o vlastní použití </w:t>
+      </w:r>
+      <w:proofErr w:type="spellStart"/>
+      <w:r>
+        <w:t>javascriptu</w:t>
+      </w:r>
+      <w:proofErr w:type="spellEnd"/>
+      <w:r>
+        <w:t>, bohužel na tuto technologii nezbyl dostatek času.</w:t>
+      </w:r>
+    </w:p>
+    <w:p>
+      <w:pPr>
+        <w:pStyle w:val="Nadpis2"/>
+        <w:numPr>
+          <w:ilvl w:val="0"/>
+          <w:numId w:val="1"/>
+        </w:numPr>
+      </w:pPr>
+      <w:bookmarkStart w:id="15" w:name="_Toc504457867"/>
+      <w:r>
+        <w:t>Popis architektury aplikace</w:t>
+      </w:r>
+      <w:bookmarkEnd w:id="15"/>
+    </w:p>
+    <w:p>
+      <w:pPr>
+        <w:pStyle w:val="Nadpis3"/>
+        <w:numPr>
+          <w:ilvl w:val="1"/>
+          <w:numId w:val="1"/>
+        </w:numPr>
+      </w:pPr>
+      <w:bookmarkStart w:id="16" w:name="_Toc504457868"/>
+      <w:r>
+        <w:t>Modely</w:t>
+      </w:r>
+      <w:bookmarkEnd w:id="16"/>
+    </w:p>
+    <w:p>
+      <w:r>
+        <w:rPr>
+          <w:noProof/>
+        </w:rPr>
+        <w:drawing>
+          <wp:anchor distT="0" distB="0" distL="114300" distR="114300" simplePos="0" relativeHeight="251658240" behindDoc="0" locked="0" layoutInCell="1" allowOverlap="1" wp14:anchorId="6F631029" wp14:editId="1F82AC96">
+            <wp:simplePos x="0" y="0"/>
+            <wp:positionH relativeFrom="column">
+              <wp:posOffset>-4445</wp:posOffset>
+            </wp:positionH>
+            <wp:positionV relativeFrom="paragraph">
+              <wp:posOffset>0</wp:posOffset>
+            </wp:positionV>
+            <wp:extent cx="1190625" cy="1304925"/>
+            <wp:effectExtent l="0" t="0" r="9525" b="9525"/>
+            <wp:wrapSquare wrapText="bothSides"/>
+            <wp:docPr id="7" name="Obrázek 7"/>
+            <wp:cNvGraphicFramePr>
+              <a:graphicFrameLocks xmlns:a="http://schemas.openxmlformats.org/drawingml/2006/main" noChangeAspect="1"/>
+            </wp:cNvGraphicFramePr>
+            <a:graphic xmlns:a="http://schemas.openxmlformats.org/drawingml/2006/main">
+              <a:graphicData uri="http://schemas.openxmlformats.org/drawingml/2006/picture">
+                <pic:pic xmlns:pic="http://schemas.openxmlformats.org/drawingml/2006/picture">
+                  <pic:nvPicPr>
+                    <pic:cNvPr id="0" name="Picture 7"/>
+                    <pic:cNvPicPr>
+                      <a:picLocks noChangeAspect="1" noChangeArrowheads="1"/>
+                    </pic:cNvPicPr>
+                  </pic:nvPicPr>
+                  <pic:blipFill>
+                    <a:blip r:embed="rId10">
+                      <a:extLst>
+                        <a:ext uri="{28A0092B-C50C-407E-A947-70E740481C1C}">
+                          <a14:useLocalDpi xmlns:a14="http://schemas.microsoft.com/office/drawing/2010/main" val="0"/>
+                        </a:ext>
+                      </a:extLst>
+                    </a:blip>
+                    <a:srcRect/>
+                    <a:stretch>
+                      <a:fillRect/>
+                    </a:stretch>
+                  </pic:blipFill>
+                  <pic:spPr bwMode="auto">
+                    <a:xfrm>
+                      <a:off x="0" y="0"/>
+                      <a:ext cx="1190625" cy="1304925"/>
+                    </a:xfrm>
+                    <a:prstGeom prst="rect">
+                      <a:avLst/>
+                    </a:prstGeom>
+                    <a:noFill/>
+                    <a:ln>
+                      <a:noFill/>
+                    </a:ln>
+                  </pic:spPr>
+                </pic:pic>
+              </a:graphicData>
+            </a:graphic>
+          </wp:anchor>
+        </w:drawing>
+      </w:r>
+      <w:r>
+        <w:t>Modely tvoří část aplikace, která za</w:t>
+      </w:r>
+      <w:r>
+        <w:t>jišťuje komunikaci s databází.</w:t>
+      </w:r>
+    </w:p>
+    <w:p>
+      <w:r>
+        <w:t xml:space="preserve">Třída </w:t>
+      </w:r>
+      <w:proofErr w:type="spellStart"/>
+      <w:r>
+        <w:rPr>
+          <w:b/>
+        </w:rPr>
+        <w:t>Database.php</w:t>
+      </w:r>
+      <w:proofErr w:type="spellEnd"/>
+      <w:r>
+        <w:rPr>
+          <w:b/>
+        </w:rPr>
+        <w:t xml:space="preserve"> </w:t>
+      </w:r>
+      <w:r>
+        <w:t xml:space="preserve">slouží jako </w:t>
+      </w:r>
+      <w:proofErr w:type="spellStart"/>
+      <w:r>
+        <w:t>wrapper</w:t>
+      </w:r>
+      <w:proofErr w:type="spellEnd"/>
+      <w:r>
+        <w:t xml:space="preserve"> pro skládání základních SQL dotazů. Obsahuje metody pro zjednodušení skládání SQL</w:t>
+      </w:r>
+    </w:p>
+    <w:p>
+      <w:r>
+        <w:t xml:space="preserve">Třída </w:t>
+      </w:r>
+      <w:proofErr w:type="spellStart"/>
+      <w:r>
+        <w:rPr>
+          <w:b/>
+        </w:rPr>
+        <w:t>Articles.php</w:t>
+      </w:r>
+      <w:proofErr w:type="spellEnd"/>
+      <w:r>
+        <w:t xml:space="preserve"> využívá metody třídy </w:t>
+      </w:r>
+      <w:proofErr w:type="spellStart"/>
+      <w:r>
+        <w:t>Database.php</w:t>
+      </w:r>
+      <w:proofErr w:type="spellEnd"/>
+      <w:r>
+        <w:t xml:space="preserve"> a poskytuje funkčnost týkající se článků, jako např. přidávání, získání všech článků, které byly </w:t>
+      </w:r>
+      <w:proofErr w:type="gramStart"/>
+      <w:r>
+        <w:t>akceptovány,</w:t>
+      </w:r>
+      <w:proofErr w:type="gramEnd"/>
+      <w:r>
+        <w:t xml:space="preserve"> apod.</w:t>
+      </w:r>
+    </w:p>
+    <w:p>
+      <w:r>
+        <w:t xml:space="preserve">Třída </w:t>
+      </w:r>
+      <w:proofErr w:type="spellStart"/>
+      <w:r>
+        <w:rPr>
+          <w:b/>
+        </w:rPr>
+        <w:t>Reviews.php</w:t>
+      </w:r>
+      <w:proofErr w:type="spellEnd"/>
+      <w:r>
+        <w:rPr>
+          <w:b/>
+        </w:rPr>
+        <w:t xml:space="preserve"> </w:t>
+      </w:r>
+      <w:r>
+        <w:t xml:space="preserve">využívá metody třídy </w:t>
+      </w:r>
+      <w:proofErr w:type="spellStart"/>
+      <w:r>
+        <w:t>Database.php</w:t>
+      </w:r>
+      <w:proofErr w:type="spellEnd"/>
+      <w:r>
+        <w:t xml:space="preserve"> a poskytuje funkčnost týkající se recenzí článků, jako např. přidávání, </w:t>
+      </w:r>
+      <w:proofErr w:type="gramStart"/>
+      <w:r>
+        <w:t>úprava,</w:t>
+      </w:r>
+      <w:proofErr w:type="gramEnd"/>
+      <w:r>
+        <w:t xml:space="preserve"> apod.</w:t>
+      </w:r>
+    </w:p>
+    <w:p>
+      <w:r>
+        <w:t xml:space="preserve">Třída </w:t>
+      </w:r>
+      <w:proofErr w:type="spellStart"/>
+      <w:r>
+        <w:rPr>
+          <w:b/>
+        </w:rPr>
+        <w:t>Users.php</w:t>
+      </w:r>
+      <w:proofErr w:type="spellEnd"/>
+      <w:r>
+        <w:rPr>
+          <w:b/>
+        </w:rPr>
+        <w:t xml:space="preserve"> </w:t>
+      </w:r>
+      <w:r>
+        <w:t xml:space="preserve">využívá metody třídy </w:t>
+      </w:r>
+      <w:proofErr w:type="spellStart"/>
+      <w:r>
+        <w:t>Database.php</w:t>
+      </w:r>
+      <w:proofErr w:type="spellEnd"/>
+      <w:r>
+        <w:t xml:space="preserve"> a poskytuje funkčnost týkající se uživatelů a jejich administrace. Obsahuje metody, jako „registrovat“, „přihlásit“, „</w:t>
+      </w:r>
+      <w:proofErr w:type="spellStart"/>
+      <w:r>
+        <w:t>getUserId</w:t>
+      </w:r>
+      <w:proofErr w:type="spellEnd"/>
+      <w:r>
+        <w:t>($</w:t>
+      </w:r>
+      <w:proofErr w:type="spellStart"/>
+      <w:r>
+        <w:t>name</w:t>
+      </w:r>
+      <w:proofErr w:type="spellEnd"/>
+      <w:r>
+        <w:t>)“, apod.</w:t>
+      </w:r>
+    </w:p>
+    <w:p>
+      <w:pPr>
+        <w:spacing w:line="259" w:lineRule="auto"/>
+      </w:pPr>
+      <w:r>
+        <w:br w:type="page"/>
+      </w:r>
+    </w:p>
+    <w:p>
+      <w:pPr>
+        <w:pStyle w:val="Nadpis3"/>
+        <w:numPr>
+          <w:ilvl w:val="1"/>
+          <w:numId w:val="1"/>
+        </w:numPr>
+      </w:pPr>
+      <w:bookmarkStart w:id="17" w:name="_Toc504457869"/>
+      <w:r>
+        <w:lastRenderedPageBreak/>
+        <w:t>Pohledy</w:t>
+      </w:r>
+      <w:bookmarkEnd w:id="17"/>
+    </w:p>
+    <w:p>
+      <w:r>
+        <w:rPr>
+          <w:noProof/>
+        </w:rPr>
+        <w:drawing>
+          <wp:anchor distT="0" distB="0" distL="114300" distR="114300" simplePos="0" relativeHeight="251659264" behindDoc="0" locked="0" layoutInCell="1" allowOverlap="1" wp14:anchorId="61DA6A88" wp14:editId="41219FC8">
+            <wp:simplePos x="0" y="0"/>
+            <wp:positionH relativeFrom="column">
+              <wp:posOffset>-4445</wp:posOffset>
+            </wp:positionH>
+            <wp:positionV relativeFrom="paragraph">
+              <wp:posOffset>1270</wp:posOffset>
+            </wp:positionV>
+            <wp:extent cx="1800225" cy="2324100"/>
+            <wp:effectExtent l="0" t="0" r="9525" b="0"/>
+            <wp:wrapSquare wrapText="bothSides"/>
+            <wp:docPr id="8" name="Obrázek 8"/>
+            <wp:cNvGraphicFramePr>
+              <a:graphicFrameLocks xmlns:a="http://schemas.openxmlformats.org/drawingml/2006/main" noChangeAspect="1"/>
+            </wp:cNvGraphicFramePr>
+            <a:graphic xmlns:a="http://schemas.openxmlformats.org/drawingml/2006/main">
+              <a:graphicData uri="http://schemas.openxmlformats.org/drawingml/2006/picture">
+                <pic:pic xmlns:pic="http://schemas.openxmlformats.org/drawingml/2006/picture">
+                  <pic:nvPicPr>
+                    <pic:cNvPr id="0" name="Picture 8"/>
+                    <pic:cNvPicPr>
+                      <a:picLocks noChangeAspect="1" noChangeArrowheads="1"/>
+                    </pic:cNvPicPr>
+                  </pic:nvPicPr>
+                  <pic:blipFill>
+                    <a:blip r:embed="rId11">
+                      <a:extLst>
+                        <a:ext uri="{28A0092B-C50C-407E-A947-70E740481C1C}">
+                          <a14:useLocalDpi xmlns:a14="http://schemas.microsoft.com/office/drawing/2010/main" val="0"/>
+                        </a:ext>
+                      </a:extLst>
+                    </a:blip>
+                    <a:srcRect/>
+                    <a:stretch>
+                      <a:fillRect/>
+                    </a:stretch>
+                  </pic:blipFill>
+                  <pic:spPr bwMode="auto">
+                    <a:xfrm>
+                      <a:off x="0" y="0"/>
+                      <a:ext cx="1800225" cy="2324100"/>
+                    </a:xfrm>
+                    <a:prstGeom prst="rect">
+                      <a:avLst/>
+                    </a:prstGeom>
+                    <a:noFill/>
+                    <a:ln>
+                      <a:noFill/>
+                    </a:ln>
+                  </pic:spPr>
+                </pic:pic>
+              </a:graphicData>
+            </a:graphic>
+          </wp:anchor>
+        </w:drawing>
+      </w:r>
+      <w:r>
+        <w:t>Pohledy obsahují veškeré .</w:t>
+      </w:r>
+      <w:proofErr w:type="spellStart"/>
+      <w:r>
+        <w:t>phtml</w:t>
+      </w:r>
+      <w:proofErr w:type="spellEnd"/>
+      <w:r>
+        <w:t xml:space="preserve"> soubory použité v aplikaci. Každý pohled má svůj obsluhující </w:t>
+      </w:r>
+      <w:proofErr w:type="spellStart"/>
+      <w:r>
+        <w:t>kontroler</w:t>
+      </w:r>
+      <w:proofErr w:type="spellEnd"/>
+      <w:r>
+        <w:t>, jehož název je složen z názvu pohledu + „</w:t>
+      </w:r>
+      <w:proofErr w:type="spellStart"/>
+      <w:r>
+        <w:t>Controller</w:t>
+      </w:r>
+      <w:proofErr w:type="spellEnd"/>
+      <w:r>
+        <w:t>“, s </w:t>
+      </w:r>
+      <w:proofErr w:type="gramStart"/>
+      <w:r>
+        <w:t>příponou .</w:t>
+      </w:r>
+      <w:proofErr w:type="spellStart"/>
+      <w:r>
+        <w:t>php</w:t>
+      </w:r>
+      <w:proofErr w:type="spellEnd"/>
+      <w:proofErr w:type="gramEnd"/>
+      <w:r>
+        <w:t>.</w:t>
+      </w:r>
+    </w:p>
+    <w:p>
+      <w:r>
+        <w:t>Jednotlivé pohledy určují, co se bude zobrazovat na té které stránce aplikace.</w:t>
+      </w:r>
+    </w:p>
+    <w:p>
+      <w:r>
+        <w:rPr>
+          <w:b/>
+        </w:rPr>
+        <w:t>Layout.phtml</w:t>
+      </w:r>
+      <w:r>
+        <w:t xml:space="preserve"> je základním pohledem. Obsahuje hlavičku i patičku stránky (která je neměnná). Jeho kontrolérem je </w:t>
+      </w:r>
+      <w:proofErr w:type="spellStart"/>
+      <w:r>
+        <w:t>RouterController.php</w:t>
+      </w:r>
+      <w:proofErr w:type="spellEnd"/>
+      <w:r>
+        <w:t>. Do Layout.phtml je následně zobrazován obsah jednotlivých stránek.</w:t>
+      </w:r>
+    </w:p>
+    <w:p>
+      <w:r>
+        <w:rPr>
+          <w:b/>
+        </w:rPr>
+        <w:t xml:space="preserve">Error.phtml </w:t>
+      </w:r>
+      <w:r>
+        <w:t>je kontrolérem, který se zobrazí ve chvíli, kdy uživatel požaduje URL adresu, která neexistuje. Toto je kontrolováno pomocí MVC, takže je zajištěno, že error.phtml je zobrazen i když např. požadovaný pohled existuje, ale neexistuje jemu odpovídající kontrolér.</w:t>
+      </w:r>
+    </w:p>
+    <w:p>
+      <w:pPr>
+        <w:pStyle w:val="Nadpis3"/>
+        <w:numPr>
+          <w:ilvl w:val="1"/>
+          <w:numId w:val="1"/>
+        </w:numPr>
+      </w:pPr>
+      <w:bookmarkStart w:id="18" w:name="_Toc504457870"/>
+      <w:r>
+        <w:t>Kontroléry</w:t>
+      </w:r>
+      <w:bookmarkEnd w:id="18"/>
+    </w:p>
+    <w:p>
+      <w:r>
+        <w:rPr>
+          <w:noProof/>
+        </w:rPr>
+        <w:drawing>
+          <wp:anchor distT="0" distB="0" distL="114300" distR="114300" simplePos="0" relativeHeight="251660288" behindDoc="0" locked="0" layoutInCell="1" allowOverlap="1" wp14:anchorId="78E7132E" wp14:editId="46846787">
+            <wp:simplePos x="0" y="0"/>
+            <wp:positionH relativeFrom="column">
+              <wp:posOffset>-4445</wp:posOffset>
+            </wp:positionH>
+            <wp:positionV relativeFrom="paragraph">
+              <wp:posOffset>-4445</wp:posOffset>
+            </wp:positionV>
+            <wp:extent cx="2171700" cy="2619375"/>
+            <wp:effectExtent l="0" t="0" r="0" b="9525"/>
+            <wp:wrapSquare wrapText="bothSides"/>
+            <wp:docPr id="9" name="Obrázek 9"/>
+            <wp:cNvGraphicFramePr>
+              <a:graphicFrameLocks xmlns:a="http://schemas.openxmlformats.org/drawingml/2006/main" noChangeAspect="1"/>
+            </wp:cNvGraphicFramePr>
+            <a:graphic xmlns:a="http://schemas.openxmlformats.org/drawingml/2006/main">
+              <a:graphicData uri="http://schemas.openxmlformats.org/drawingml/2006/picture">
+                <pic:pic xmlns:pic="http://schemas.openxmlformats.org/drawingml/2006/picture">
+                  <pic:nvPicPr>
+                    <pic:cNvPr id="0" name="Picture 9"/>
+                    <pic:cNvPicPr>
+                      <a:picLocks noChangeAspect="1" noChangeArrowheads="1"/>
+                    </pic:cNvPicPr>
+                  </pic:nvPicPr>
+                  <pic:blipFill>
+                    <a:blip r:embed="rId12">
+                      <a:extLst>
+                        <a:ext uri="{28A0092B-C50C-407E-A947-70E740481C1C}">
+                          <a14:useLocalDpi xmlns:a14="http://schemas.microsoft.com/office/drawing/2010/main" val="0"/>
+                        </a:ext>
+                      </a:extLst>
+                    </a:blip>
+                    <a:srcRect/>
+                    <a:stretch>
+                      <a:fillRect/>
+                    </a:stretch>
+                  </pic:blipFill>
+                  <pic:spPr bwMode="auto">
+                    <a:xfrm>
+                      <a:off x="0" y="0"/>
+                      <a:ext cx="2171700" cy="2619375"/>
+                    </a:xfrm>
+                    <a:prstGeom prst="rect">
+                      <a:avLst/>
+                    </a:prstGeom>
+                    <a:noFill/>
+                    <a:ln>
+                      <a:noFill/>
+                    </a:ln>
+                  </pic:spPr>
+                </pic:pic>
+              </a:graphicData>
+            </a:graphic>
+          </wp:anchor>
+        </w:drawing>
+      </w:r>
+      <w:r>
+        <w:t xml:space="preserve">Kontroléry zpřístupňují logiku modelu a zajišťují její interakci s pohledy. Reagují (zpracovávají) na požadavky od uživatele pomocí </w:t>
+      </w:r>
+      <w:proofErr w:type="spellStart"/>
+      <w:r>
+        <w:t>php</w:t>
+      </w:r>
+      <w:proofErr w:type="spellEnd"/>
+      <w:r>
+        <w:t xml:space="preserve"> formulářů (není zde použit AJAX). </w:t>
+      </w:r>
+    </w:p>
+    <w:p>
+      <w:proofErr w:type="spellStart"/>
+      <w:r>
+        <w:rPr>
+          <w:b/>
+        </w:rPr>
+        <w:t>Controller.php</w:t>
+      </w:r>
+      <w:proofErr w:type="spellEnd"/>
+      <w:r>
+        <w:rPr>
+          <w:b/>
+        </w:rPr>
+        <w:t xml:space="preserve"> </w:t>
+      </w:r>
+      <w:r>
+        <w:t xml:space="preserve">je základní kontrolér, od kterého jsou děděny všechny ostatní </w:t>
+      </w:r>
+      <w:proofErr w:type="spellStart"/>
+      <w:r>
+        <w:t>kontrolery</w:t>
+      </w:r>
+      <w:proofErr w:type="spellEnd"/>
+      <w:r>
+        <w:t>. Obsahuje abstraktní funkci proces, zajišťuje přesměrovávání na správnou URL.</w:t>
+      </w:r>
+    </w:p>
+    <w:p>
+      <w:proofErr w:type="spellStart"/>
+      <w:r>
+        <w:rPr>
+          <w:b/>
+        </w:rPr>
+        <w:t>RouterController.php</w:t>
+      </w:r>
+      <w:proofErr w:type="spellEnd"/>
+      <w:r>
+        <w:rPr>
+          <w:b/>
+        </w:rPr>
+        <w:t xml:space="preserve"> </w:t>
+      </w:r>
+      <w:r>
+        <w:t>se stará o překlad URL adres do „hezkých“.</w:t>
+      </w:r>
+    </w:p>
+    <w:p>
+      <w:pPr>
+        <w:spacing w:line="259" w:lineRule="auto"/>
+      </w:pPr>
+      <w:r>
+        <w:br w:type="page"/>
+      </w:r>
+    </w:p>
+    <w:p>
+      <w:pPr>
+        <w:pStyle w:val="Nadpis2"/>
+        <w:numPr>
+          <w:ilvl w:val="0"/>
+          <w:numId w:val="1"/>
+        </w:numPr>
+      </w:pPr>
+      <w:bookmarkStart w:id="19" w:name="_Toc504457871"/>
+      <w:r>
+        <w:lastRenderedPageBreak/>
+        <w:t>Závěr</w:t>
+      </w:r>
+      <w:bookmarkEnd w:id="19"/>
+    </w:p>
+    <w:p>
+      <w:pPr>
+        <w:jc w:val="both"/>
+      </w:pPr>
+      <w:r>
+        <w:t>Tato semestrální práce mi hodně dala. Získal jsem vzhled do procesu vytváření webových aplikací a většinu standardně používaných technologií jsem si vyzkoušel.</w:t>
+      </w:r>
+    </w:p>
+    <w:p>
+      <w:pPr>
+        <w:jc w:val="both"/>
+      </w:pPr>
+      <w:r>
+        <w:t xml:space="preserve">Bohužel jsem nedokázal odhadnout časovou náročnost </w:t>
+      </w:r>
+      <w:proofErr w:type="gramStart"/>
+      <w:r>
+        <w:t>práce</w:t>
+      </w:r>
+      <w:proofErr w:type="gramEnd"/>
+      <w:r>
+        <w:t xml:space="preserve"> a tak jsem si zpočátku nasadil vyšší cíle funkčního webu (dle standardního zadání konference), které mne brzdily a ve výsledku jsem nedokázal uvést do provozu ani některé elementární funkčnosti.</w:t>
+      </w:r>
+    </w:p>
+    <w:p>
+      <w:pPr>
+        <w:jc w:val="both"/>
+      </w:pPr>
+      <w:r>
+        <w:t>Překvapila mne nejednotnost dokumentace jednotlivých technologií a zároveň jsem až pozdě pochopil, že (dle mého názoru vzhledem k rozšířenosti webových technologií) ne každý pozitivně hodnocený příklad, či tutoriál na internetu platí a je funkční.</w:t>
+      </w:r>
+    </w:p>
+    <w:p>
+      <w:pPr>
+        <w:jc w:val="both"/>
+      </w:pPr>
+      <w:r>
+        <w:t>Kdybych něco mohl změnit, byl by to přístup k práci. Začal jsem rovnou psát semestrální práci, jednotlivé přednášky a funkce jsem se učil „za pochodu“. Tím pádem v práci zůstal „nepořádek“ a zároveň jsem před začátkem neměl přehled o časové náročnosti. Absolvováním dílčích cvičení a poté použití těchto znalostí v práci by pravděpodobně ušetřilo čas.</w:t>
+      </w:r>
     </w:p>
     <w:sectPr>
       <w:pgSz w:w="11906" w:h="16838"/>
@@ -446,6 +3630,95 @@
 <file path=word/numbering.xml><?xml version="1.0" encoding="utf-8"?>
 <w:numbering xmlns:wpc="http://schemas.microsoft.com/office/word/2010/wordprocessingCanvas" xmlns:cx="http://schemas.microsoft.com/office/drawing/2014/chartex" xmlns:cx1="http://schemas.microsoft.com/office/drawing/2015/9/8/chartex" xmlns:cx2="http://schemas.microsoft.com/office/drawing/2015/10/21/chartex" xmlns:cx3="http://schemas.microsoft.com/office/drawing/2016/5/9/chartex" xmlns:cx4="http://schemas.microsoft.com/office/drawing/2016/5/10/chartex" xmlns:cx5="http://schemas.microsoft.com/office/drawing/2016/5/11/chartex" xmlns:cx6="http://schemas.microsoft.com/office/drawing/2016/5/12/chartex" xmlns:cx7="http://schemas.microsoft.com/office/drawing/2016/5/13/chartex" xmlns:cx8="http://schemas.microsoft.com/office/drawing/2016/5/14/chartex" xmlns:mc="http://schemas.openxmlformats.org/markup-compatibility/2006" xmlns:aink="http://schemas.microsoft.com/office/drawing/2016/ink" xmlns:am3d="http://schemas.microsoft.com/office/drawing/2017/model3d" xmlns:o="urn:schemas-microsoft-com:office:office" xmlns:r="http://schemas.openxmlformats.org/officeDocument/2006/relationships" xmlns:m="http://schemas.openxmlformats.org/officeDocument/2006/math" xmlns:v="urn:schemas-microsoft-com:vml" xmlns:wp14="http://schemas.microsoft.com/office/word/2010/wordprocessingDrawing" xmlns:wp="http://schemas.openxmlformats.org/drawingml/2006/wordprocessingDrawing" xmlns:w10="urn:schemas-microsoft-com:office:word" xmlns:w="http://schemas.openxmlformats.org/wordprocessingml/2006/main" xmlns:w14="http://schemas.microsoft.com/office/word/2010/wordml" xmlns:w15="http://schemas.microsoft.com/office/word/2012/wordml" xmlns:w16cid="http://schemas.microsoft.com/office/word/2016/wordml/cid" xmlns:w16se="http://schemas.microsoft.com/office/word/2015/wordml/symex" xmlns:wpg="http://schemas.microsoft.com/office/word/2010/wordprocessingGroup" xmlns:wpi="http://schemas.microsoft.com/office/word/2010/wordprocessingInk" xmlns:wne="http://schemas.microsoft.com/office/word/2006/wordml" xmlns:wps="http://schemas.microsoft.com/office/word/2010/wordprocessingShape" mc:Ignorable="w14 w15 w16se w16cid wp14">
   <w:abstractNum w:abstractNumId="0" w15:restartNumberingAfterBreak="0">
+    <w:nsid w:val="21F03B6A"/>
+    <w:multiLevelType w:val="hybridMultilevel"/>
+    <w:tmpl w:val="F3D49026"/>
+    <w:lvl w:ilvl="0" w:tplc="0405000F">
+      <w:start w:val="1"/>
+      <w:numFmt w:val="decimal"/>
+      <w:lvlText w:val="%1."/>
+      <w:lvlJc w:val="left"/>
+      <w:pPr>
+        <w:ind w:left="720" w:hanging="360"/>
+      </w:pPr>
+      <w:rPr>
+        <w:rFonts w:hint="default"/>
+      </w:rPr>
+    </w:lvl>
+    <w:lvl w:ilvl="1" w:tplc="04050019" w:tentative="1">
+      <w:start w:val="1"/>
+      <w:numFmt w:val="lowerLetter"/>
+      <w:lvlText w:val="%2."/>
+      <w:lvlJc w:val="left"/>
+      <w:pPr>
+        <w:ind w:left="1440" w:hanging="360"/>
+      </w:pPr>
+    </w:lvl>
+    <w:lvl w:ilvl="2" w:tplc="0405001B" w:tentative="1">
+      <w:start w:val="1"/>
+      <w:numFmt w:val="lowerRoman"/>
+      <w:lvlText w:val="%3."/>
+      <w:lvlJc w:val="right"/>
+      <w:pPr>
+        <w:ind w:left="2160" w:hanging="180"/>
+      </w:pPr>
+    </w:lvl>
+    <w:lvl w:ilvl="3" w:tplc="0405000F" w:tentative="1">
+      <w:start w:val="1"/>
+      <w:numFmt w:val="decimal"/>
+      <w:lvlText w:val="%4."/>
+      <w:lvlJc w:val="left"/>
+      <w:pPr>
+        <w:ind w:left="2880" w:hanging="360"/>
+      </w:pPr>
+    </w:lvl>
+    <w:lvl w:ilvl="4" w:tplc="04050019" w:tentative="1">
+      <w:start w:val="1"/>
+      <w:numFmt w:val="lowerLetter"/>
+      <w:lvlText w:val="%5."/>
+      <w:lvlJc w:val="left"/>
+      <w:pPr>
+        <w:ind w:left="3600" w:hanging="360"/>
+      </w:pPr>
+    </w:lvl>
+    <w:lvl w:ilvl="5" w:tplc="0405001B" w:tentative="1">
+      <w:start w:val="1"/>
+      <w:numFmt w:val="lowerRoman"/>
+      <w:lvlText w:val="%6."/>
+      <w:lvlJc w:val="right"/>
+      <w:pPr>
+        <w:ind w:left="4320" w:hanging="180"/>
+      </w:pPr>
+    </w:lvl>
+    <w:lvl w:ilvl="6" w:tplc="0405000F" w:tentative="1">
+      <w:start w:val="1"/>
+      <w:numFmt w:val="decimal"/>
+      <w:lvlText w:val="%7."/>
+      <w:lvlJc w:val="left"/>
+      <w:pPr>
+        <w:ind w:left="5040" w:hanging="360"/>
+      </w:pPr>
+    </w:lvl>
+    <w:lvl w:ilvl="7" w:tplc="04050019" w:tentative="1">
+      <w:start w:val="1"/>
+      <w:numFmt w:val="lowerLetter"/>
+      <w:lvlText w:val="%8."/>
+      <w:lvlJc w:val="left"/>
+      <w:pPr>
+        <w:ind w:left="5760" w:hanging="360"/>
+      </w:pPr>
+    </w:lvl>
+    <w:lvl w:ilvl="8" w:tplc="0405001B" w:tentative="1">
+      <w:start w:val="1"/>
+      <w:numFmt w:val="lowerRoman"/>
+      <w:lvlText w:val="%9."/>
+      <w:lvlJc w:val="right"/>
+      <w:pPr>
+        <w:ind w:left="6480" w:hanging="180"/>
+      </w:pPr>
+    </w:lvl>
+  </w:abstractNum>
+  <w:abstractNum w:abstractNumId="1" w15:restartNumberingAfterBreak="0">
     <w:nsid w:val="5CC95826"/>
     <w:multiLevelType w:val="multilevel"/>
     <w:tmpl w:val="7610CFC6"/>
@@ -567,6 +3840,9 @@
     </w:lvl>
   </w:abstractNum>
   <w:num w:numId="1">
+    <w:abstractNumId w:val="1"/>
+  </w:num>
+  <w:num w:numId="2">
     <w:abstractNumId w:val="0"/>
   </w:num>
 </w:numbering>
@@ -974,6 +4250,27 @@
       <w:spacing w:line="312" w:lineRule="auto"/>
     </w:pPr>
   </w:style>
+  <w:style w:type="paragraph" w:styleId="Nadpis1">
+    <w:name w:val="heading 1"/>
+    <w:basedOn w:val="Normln"/>
+    <w:next w:val="Normln"/>
+    <w:link w:val="Nadpis1Char"/>
+    <w:uiPriority w:val="9"/>
+    <w:qFormat/>
+    <w:rsid w:val="003E3152"/>
+    <w:pPr>
+      <w:keepNext/>
+      <w:keepLines/>
+      <w:spacing w:before="240" w:after="0"/>
+      <w:outlineLvl w:val="0"/>
+    </w:pPr>
+    <w:rPr>
+      <w:rFonts w:asciiTheme="majorHAnsi" w:eastAsiaTheme="majorEastAsia" w:hAnsiTheme="majorHAnsi" w:cstheme="majorBidi"/>
+      <w:color w:val="2F5496" w:themeColor="accent1" w:themeShade="BF"/>
+      <w:sz w:val="32"/>
+      <w:szCs w:val="32"/>
+    </w:rPr>
+  </w:style>
   <w:style w:type="paragraph" w:styleId="Nadpis2">
     <w:name w:val="heading 2"/>
     <w:basedOn w:val="Normln"/>
@@ -1102,6 +4399,61 @@
       <w:color w:val="808080"/>
       <w:shd w:val="clear" w:color="auto" w:fill="E6E6E6"/>
     </w:rPr>
+  </w:style>
+  <w:style w:type="character" w:customStyle="1" w:styleId="Nadpis1Char">
+    <w:name w:val="Nadpis 1 Char"/>
+    <w:basedOn w:val="Standardnpsmoodstavce"/>
+    <w:link w:val="Nadpis1"/>
+    <w:uiPriority w:val="9"/>
+    <w:rsid w:val="003E3152"/>
+    <w:rPr>
+      <w:rFonts w:asciiTheme="majorHAnsi" w:eastAsiaTheme="majorEastAsia" w:hAnsiTheme="majorHAnsi" w:cstheme="majorBidi"/>
+      <w:color w:val="2F5496" w:themeColor="accent1" w:themeShade="BF"/>
+      <w:sz w:val="32"/>
+      <w:szCs w:val="32"/>
+    </w:rPr>
+  </w:style>
+  <w:style w:type="paragraph" w:styleId="Nadpisobsahu">
+    <w:name w:val="TOC Heading"/>
+    <w:basedOn w:val="Nadpis1"/>
+    <w:next w:val="Normln"/>
+    <w:uiPriority w:val="39"/>
+    <w:unhideWhenUsed/>
+    <w:qFormat/>
+    <w:rsid w:val="003E3152"/>
+    <w:pPr>
+      <w:spacing w:line="259" w:lineRule="auto"/>
+      <w:outlineLvl w:val="9"/>
+    </w:pPr>
+    <w:rPr>
+      <w:lang w:eastAsia="cs-CZ"/>
+    </w:rPr>
+  </w:style>
+  <w:style w:type="paragraph" w:styleId="Obsah2">
+    <w:name w:val="toc 2"/>
+    <w:basedOn w:val="Normln"/>
+    <w:next w:val="Normln"/>
+    <w:autoRedefine/>
+    <w:uiPriority w:val="39"/>
+    <w:unhideWhenUsed/>
+    <w:rsid w:val="003E3152"/>
+    <w:pPr>
+      <w:spacing w:after="100"/>
+      <w:ind w:left="220"/>
+    </w:pPr>
+  </w:style>
+  <w:style w:type="paragraph" w:styleId="Obsah3">
+    <w:name w:val="toc 3"/>
+    <w:basedOn w:val="Normln"/>
+    <w:next w:val="Normln"/>
+    <w:autoRedefine/>
+    <w:uiPriority w:val="39"/>
+    <w:unhideWhenUsed/>
+    <w:rsid w:val="003E3152"/>
+    <w:pPr>
+      <w:spacing w:after="100"/>
+      <w:ind w:left="440"/>
+    </w:pPr>
   </w:style>
 </w:styles>
 </file>
@@ -1399,4 +4751,16 @@
     </a:ext>
   </a:extLst>
 </a:theme>
+</file>
+
+<file path=customXml/item1.xml><?xml version="1.0" encoding="utf-8"?>
+<b:Sources xmlns:b="http://schemas.openxmlformats.org/officeDocument/2006/bibliography" xmlns="http://schemas.openxmlformats.org/officeDocument/2006/bibliography" SelectedStyle="\APASixthEditionOfficeOnline.xsl" StyleName="APA" Version="6"/>
+</file>
+
+<file path=customXml/itemProps1.xml><?xml version="1.0" encoding="utf-8"?>
+<ds:datastoreItem xmlns:ds="http://schemas.openxmlformats.org/officeDocument/2006/customXml" ds:itemID="{2919D5D0-F337-4418-A341-0E3FA94FB88A}">
+  <ds:schemaRefs>
+    <ds:schemaRef ds:uri="http://schemas.openxmlformats.org/officeDocument/2006/bibliography"/>
+  </ds:schemaRefs>
+</ds:datastoreItem>
 </file>
</xml_diff>

<commit_message>
Error with catchKeywordId method re-checked
</commit_message>
<xml_diff>
--- a/Conference/Dokumentace_SP_WEB_A17B0031K.docx
+++ b/Conference/Dokumentace_SP_WEB_A17B0031K.docx
@@ -93,6 +93,57 @@
         <w:jc w:val="center"/>
         <w:rPr>
           <w:b/>
+          <w:sz w:val="32"/>
+          <w:szCs w:val="32"/>
+        </w:rPr>
+      </w:pPr>
+      <w:r>
+        <w:rPr>
+          <w:b/>
+          <w:sz w:val="32"/>
+          <w:szCs w:val="32"/>
+        </w:rPr>
+        <w:t>(</w:t>
+      </w:r>
+      <w:proofErr w:type="spellStart"/>
+      <w:r>
+        <w:rPr>
+          <w:b/>
+          <w:sz w:val="32"/>
+          <w:szCs w:val="32"/>
+        </w:rPr>
+        <w:t>GitHub</w:t>
+      </w:r>
+      <w:proofErr w:type="spellEnd"/>
+      <w:r>
+        <w:rPr>
+          <w:b/>
+          <w:sz w:val="32"/>
+          <w:szCs w:val="32"/>
+        </w:rPr>
+        <w:t xml:space="preserve">: </w:t>
+      </w:r>
+      <w:r>
+        <w:rPr>
+          <w:b/>
+          <w:sz w:val="32"/>
+          <w:szCs w:val="32"/>
+        </w:rPr>
+        <w:t>https://github.com/janHavliHavlicek/KIV-WEB_SP</w:t>
+      </w:r>
+      <w:r>
+        <w:rPr>
+          <w:b/>
+          <w:sz w:val="32"/>
+          <w:szCs w:val="32"/>
+        </w:rPr>
+        <w:t>)</w:t>
+      </w:r>
+    </w:p>
+    <w:p>
+      <w:pPr>
+        <w:jc w:val="right"/>
+        <w:rPr>
           <w:sz w:val="36"/>
           <w:szCs w:val="36"/>
         </w:rPr>
@@ -127,7 +178,6 @@
     </w:p>
     <w:p>
       <w:pPr>
-        <w:jc w:val="right"/>
         <w:rPr>
           <w:sz w:val="36"/>
           <w:szCs w:val="36"/>
@@ -138,81 +188,89 @@
       <w:pPr>
         <w:jc w:val="right"/>
         <w:rPr>
+          <w:sz w:val="28"/>
+          <w:szCs w:val="28"/>
+        </w:rPr>
+      </w:pPr>
+    </w:p>
+    <w:p>
+      <w:pPr>
+        <w:jc w:val="right"/>
+        <w:rPr>
+          <w:sz w:val="28"/>
+          <w:szCs w:val="28"/>
+        </w:rPr>
+      </w:pPr>
+    </w:p>
+    <w:p>
+      <w:pPr>
+        <w:jc w:val="right"/>
+        <w:rPr>
+          <w:sz w:val="28"/>
+          <w:szCs w:val="28"/>
+        </w:rPr>
+      </w:pPr>
+    </w:p>
+    <w:p>
+      <w:pPr>
+        <w:jc w:val="right"/>
+        <w:rPr>
+          <w:b/>
+          <w:sz w:val="28"/>
+          <w:szCs w:val="28"/>
+        </w:rPr>
+      </w:pPr>
+      <w:r>
+        <w:rPr>
+          <w:sz w:val="28"/>
+          <w:szCs w:val="28"/>
+        </w:rPr>
+        <w:t xml:space="preserve">Vypracoval: </w:t>
+      </w:r>
+      <w:r>
+        <w:rPr>
+          <w:b/>
+          <w:sz w:val="28"/>
+          <w:szCs w:val="28"/>
+        </w:rPr>
+        <w:t>Jan Havlíček, A17B0031K</w:t>
+      </w:r>
+    </w:p>
+    <w:p>
+      <w:pPr>
+        <w:jc w:val="right"/>
+        <w:rPr>
+          <w:b/>
+          <w:sz w:val="28"/>
+          <w:szCs w:val="28"/>
+        </w:rPr>
+      </w:pPr>
+      <w:r>
+        <w:rPr>
+          <w:b/>
+          <w:sz w:val="28"/>
+          <w:szCs w:val="28"/>
+        </w:rPr>
+        <w:t>havlijan@students.zcu.cz</w:t>
+      </w:r>
+      <w:r>
+        <w:rPr>
+          <w:b/>
           <w:sz w:val="36"/>
           <w:szCs w:val="36"/>
         </w:rPr>
-      </w:pPr>
-    </w:p>
-    <w:p>
-      <w:pPr>
-        <w:jc w:val="right"/>
-        <w:rPr>
-          <w:sz w:val="36"/>
-          <w:szCs w:val="36"/>
-        </w:rPr>
-      </w:pPr>
-    </w:p>
-    <w:p>
-      <w:pPr>
-        <w:jc w:val="right"/>
-        <w:rPr>
-          <w:sz w:val="36"/>
-          <w:szCs w:val="36"/>
-        </w:rPr>
-      </w:pPr>
-    </w:p>
-    <w:p>
-      <w:pPr>
-        <w:jc w:val="right"/>
-        <w:rPr>
-          <w:b/>
-          <w:sz w:val="36"/>
-          <w:szCs w:val="36"/>
-        </w:rPr>
-      </w:pPr>
-      <w:r>
-        <w:rPr>
-          <w:sz w:val="36"/>
-          <w:szCs w:val="36"/>
-        </w:rPr>
-        <w:t>Vy</w:t>
-      </w:r>
-      <w:r>
-        <w:rPr>
-          <w:sz w:val="36"/>
-          <w:szCs w:val="36"/>
-        </w:rPr>
-        <w:t xml:space="preserve">pracoval: </w:t>
-      </w:r>
-      <w:r>
-        <w:rPr>
-          <w:b/>
-          <w:sz w:val="36"/>
-          <w:szCs w:val="36"/>
-        </w:rPr>
-        <w:t>Jan Havlíček, A17B0031K</w:t>
-      </w:r>
-    </w:p>
-    <w:p>
-      <w:pPr>
-        <w:spacing w:line="259" w:lineRule="auto"/>
-        <w:rPr>
-          <w:b/>
-          <w:sz w:val="36"/>
-          <w:szCs w:val="36"/>
-        </w:rPr>
-      </w:pPr>
-      <w:r>
-        <w:rPr>
-          <w:b/>
-          <w:sz w:val="36"/>
-          <w:szCs w:val="36"/>
-        </w:rPr>
         <w:br w:type="page"/>
       </w:r>
     </w:p>
     <w:sdt>
       <w:sdtPr>
+        <w:rPr>
+          <w:rFonts w:asciiTheme="minorHAnsi" w:eastAsiaTheme="minorHAnsi" w:hAnsiTheme="minorHAnsi" w:cstheme="minorBidi"/>
+          <w:color w:val="auto"/>
+          <w:sz w:val="22"/>
+          <w:szCs w:val="22"/>
+          <w:lang w:eastAsia="en-US"/>
+        </w:rPr>
         <w:id w:val="1886682387"/>
         <w:docPartObj>
           <w:docPartGallery w:val="Table of Contents"/>
@@ -221,13 +279,8 @@
       </w:sdtPr>
       <w:sdtEndPr>
         <w:rPr>
-          <w:rFonts w:asciiTheme="minorHAnsi" w:eastAsiaTheme="minorHAnsi" w:hAnsiTheme="minorHAnsi" w:cstheme="minorBidi"/>
           <w:b/>
           <w:bCs/>
-          <w:color w:val="auto"/>
-          <w:sz w:val="22"/>
-          <w:szCs w:val="22"/>
-          <w:lang w:eastAsia="en-US"/>
         </w:rPr>
       </w:sdtEndPr>
       <w:sdtContent>
@@ -239,8 +292,6 @@
             <w:t>Obsah</w:t>
           </w:r>
         </w:p>
-        <w:bookmarkStart w:id="0" w:name="_GoBack"/>
-        <w:bookmarkEnd w:id="0"/>
         <w:p>
           <w:pPr>
             <w:pStyle w:val="Obsah2"/>
@@ -263,7 +314,7 @@
           <w:r>
             <w:fldChar w:fldCharType="separate"/>
           </w:r>
-          <w:hyperlink w:anchor="_Toc504457853" w:history="1">
+          <w:hyperlink w:anchor="_Toc504972803" w:history="1">
             <w:r>
               <w:rPr>
                 <w:rStyle w:val="Hypertextovodkaz"/>
@@ -305,7 +356,7 @@
                 <w:noProof/>
                 <w:webHidden/>
               </w:rPr>
-              <w:instrText xml:space="preserve"> PAGEREF _Toc504457853 \h </w:instrText>
+              <w:instrText xml:space="preserve"> PAGEREF _Toc504972803 \h </w:instrText>
             </w:r>
             <w:r>
               <w:rPr>
@@ -349,7 +400,7 @@
               <w:lang w:eastAsia="cs-CZ"/>
             </w:rPr>
           </w:pPr>
-          <w:hyperlink w:anchor="_Toc504457854" w:history="1">
+          <w:hyperlink w:anchor="_Toc504972804" w:history="1">
             <w:r>
               <w:rPr>
                 <w:rStyle w:val="Hypertextovodkaz"/>
@@ -391,7 +442,7 @@
                 <w:noProof/>
                 <w:webHidden/>
               </w:rPr>
-              <w:instrText xml:space="preserve"> PAGEREF _Toc504457854 \h </w:instrText>
+              <w:instrText xml:space="preserve"> PAGEREF _Toc504972804 \h </w:instrText>
             </w:r>
             <w:r>
               <w:rPr>
@@ -435,7 +486,7 @@
               <w:lang w:eastAsia="cs-CZ"/>
             </w:rPr>
           </w:pPr>
-          <w:hyperlink w:anchor="_Toc504457855" w:history="1">
+          <w:hyperlink w:anchor="_Toc504972805" w:history="1">
             <w:r>
               <w:rPr>
                 <w:rStyle w:val="Hypertextovodkaz"/>
@@ -477,7 +528,7 @@
                 <w:noProof/>
                 <w:webHidden/>
               </w:rPr>
-              <w:instrText xml:space="preserve"> PAGEREF _Toc504457855 \h </w:instrText>
+              <w:instrText xml:space="preserve"> PAGEREF _Toc504972805 \h </w:instrText>
             </w:r>
             <w:r>
               <w:rPr>
@@ -521,7 +572,7 @@
               <w:lang w:eastAsia="cs-CZ"/>
             </w:rPr>
           </w:pPr>
-          <w:hyperlink w:anchor="_Toc504457856" w:history="1">
+          <w:hyperlink w:anchor="_Toc504972806" w:history="1">
             <w:r>
               <w:rPr>
                 <w:rStyle w:val="Hypertextovodkaz"/>
@@ -563,7 +614,7 @@
                 <w:noProof/>
                 <w:webHidden/>
               </w:rPr>
-              <w:instrText xml:space="preserve"> PAGEREF _Toc504457856 \h </w:instrText>
+              <w:instrText xml:space="preserve"> PAGEREF _Toc504972806 \h </w:instrText>
             </w:r>
             <w:r>
               <w:rPr>
@@ -607,7 +658,7 @@
               <w:lang w:eastAsia="cs-CZ"/>
             </w:rPr>
           </w:pPr>
-          <w:hyperlink w:anchor="_Toc504457857" w:history="1">
+          <w:hyperlink w:anchor="_Toc504972807" w:history="1">
             <w:r>
               <w:rPr>
                 <w:rStyle w:val="Hypertextovodkaz"/>
@@ -649,7 +700,7 @@
                 <w:noProof/>
                 <w:webHidden/>
               </w:rPr>
-              <w:instrText xml:space="preserve"> PAGEREF _Toc504457857 \h </w:instrText>
+              <w:instrText xml:space="preserve"> PAGEREF _Toc504972807 \h </w:instrText>
             </w:r>
             <w:r>
               <w:rPr>
@@ -693,7 +744,7 @@
               <w:lang w:eastAsia="cs-CZ"/>
             </w:rPr>
           </w:pPr>
-          <w:hyperlink w:anchor="_Toc504457858" w:history="1">
+          <w:hyperlink w:anchor="_Toc504972808" w:history="1">
             <w:r>
               <w:rPr>
                 <w:rStyle w:val="Hypertextovodkaz"/>
@@ -735,7 +786,7 @@
                 <w:noProof/>
                 <w:webHidden/>
               </w:rPr>
-              <w:instrText xml:space="preserve"> PAGEREF _Toc504457858 \h </w:instrText>
+              <w:instrText xml:space="preserve"> PAGEREF _Toc504972808 \h </w:instrText>
             </w:r>
             <w:r>
               <w:rPr>
@@ -779,7 +830,7 @@
               <w:lang w:eastAsia="cs-CZ"/>
             </w:rPr>
           </w:pPr>
-          <w:hyperlink w:anchor="_Toc504457859" w:history="1">
+          <w:hyperlink w:anchor="_Toc504972809" w:history="1">
             <w:r>
               <w:rPr>
                 <w:rStyle w:val="Hypertextovodkaz"/>
@@ -821,7 +872,7 @@
                 <w:noProof/>
                 <w:webHidden/>
               </w:rPr>
-              <w:instrText xml:space="preserve"> PAGEREF _Toc504457859 \h </w:instrText>
+              <w:instrText xml:space="preserve"> PAGEREF _Toc504972809 \h </w:instrText>
             </w:r>
             <w:r>
               <w:rPr>
@@ -842,6 +893,92 @@
                 <w:webHidden/>
               </w:rPr>
               <w:t>3</w:t>
+            </w:r>
+            <w:r>
+              <w:rPr>
+                <w:noProof/>
+                <w:webHidden/>
+              </w:rPr>
+              <w:fldChar w:fldCharType="end"/>
+            </w:r>
+          </w:hyperlink>
+        </w:p>
+        <w:p>
+          <w:pPr>
+            <w:pStyle w:val="Obsah3"/>
+            <w:tabs>
+              <w:tab w:val="left" w:pos="1100"/>
+              <w:tab w:val="right" w:leader="dot" w:pos="9062"/>
+            </w:tabs>
+            <w:rPr>
+              <w:rFonts w:eastAsiaTheme="minorEastAsia"/>
+              <w:noProof/>
+              <w:lang w:eastAsia="cs-CZ"/>
+            </w:rPr>
+          </w:pPr>
+          <w:hyperlink w:anchor="_Toc504972810" w:history="1">
+            <w:r>
+              <w:rPr>
+                <w:rStyle w:val="Hypertextovodkaz"/>
+                <w:noProof/>
+              </w:rPr>
+              <w:t>1.7</w:t>
+            </w:r>
+            <w:r>
+              <w:rPr>
+                <w:rFonts w:eastAsiaTheme="minorEastAsia"/>
+                <w:noProof/>
+                <w:lang w:eastAsia="cs-CZ"/>
+              </w:rPr>
+              <w:tab/>
+            </w:r>
+            <w:r>
+              <w:rPr>
+                <w:rStyle w:val="Hypertextovodkaz"/>
+                <w:noProof/>
+              </w:rPr>
+              <w:t>JQuery &amp; JavaScript</w:t>
+            </w:r>
+            <w:r>
+              <w:rPr>
+                <w:noProof/>
+                <w:webHidden/>
+              </w:rPr>
+              <w:tab/>
+            </w:r>
+            <w:r>
+              <w:rPr>
+                <w:noProof/>
+                <w:webHidden/>
+              </w:rPr>
+              <w:fldChar w:fldCharType="begin"/>
+            </w:r>
+            <w:r>
+              <w:rPr>
+                <w:noProof/>
+                <w:webHidden/>
+              </w:rPr>
+              <w:instrText xml:space="preserve"> PAGEREF _Toc504972810 \h </w:instrText>
+            </w:r>
+            <w:r>
+              <w:rPr>
+                <w:noProof/>
+                <w:webHidden/>
+              </w:rPr>
+            </w:r>
+            <w:r>
+              <w:rPr>
+                <w:noProof/>
+                <w:webHidden/>
+              </w:rPr>
+              <w:fldChar w:fldCharType="separate"/>
+            </w:r>
+            <w:r>
+              <w:rPr>
+                <w:noProof/>
+                <w:webHidden/>
+              </w:rPr>
+              <w:t>4</w:t>
             </w:r>
             <w:r>
               <w:rPr>
@@ -865,7 +1002,7 @@
               <w:lang w:eastAsia="cs-CZ"/>
             </w:rPr>
           </w:pPr>
-          <w:hyperlink w:anchor="_Toc504457860" w:history="1">
+          <w:hyperlink w:anchor="_Toc504972811" w:history="1">
             <w:r>
               <w:rPr>
                 <w:rStyle w:val="Hypertextovodkaz"/>
@@ -907,7 +1044,7 @@
                 <w:noProof/>
                 <w:webHidden/>
               </w:rPr>
-              <w:instrText xml:space="preserve"> PAGEREF _Toc504457860 \h </w:instrText>
+              <w:instrText xml:space="preserve"> PAGEREF _Toc504972811 \h </w:instrText>
             </w:r>
             <w:r>
               <w:rPr>
@@ -927,7 +1064,7 @@
                 <w:noProof/>
                 <w:webHidden/>
               </w:rPr>
-              <w:t>4</w:t>
+              <w:t>5</w:t>
             </w:r>
             <w:r>
               <w:rPr>
@@ -951,7 +1088,7 @@
               <w:lang w:eastAsia="cs-CZ"/>
             </w:rPr>
           </w:pPr>
-          <w:hyperlink w:anchor="_Toc504457861" w:history="1">
+          <w:hyperlink w:anchor="_Toc504972812" w:history="1">
             <w:r>
               <w:rPr>
                 <w:rStyle w:val="Hypertextovodkaz"/>
@@ -993,7 +1130,7 @@
                 <w:noProof/>
                 <w:webHidden/>
               </w:rPr>
-              <w:instrText xml:space="preserve"> PAGEREF _Toc504457861 \h </w:instrText>
+              <w:instrText xml:space="preserve"> PAGEREF _Toc504972812 \h </w:instrText>
             </w:r>
             <w:r>
               <w:rPr>
@@ -1013,7 +1150,7 @@
                 <w:noProof/>
                 <w:webHidden/>
               </w:rPr>
-              <w:t>4</w:t>
+              <w:t>5</w:t>
             </w:r>
             <w:r>
               <w:rPr>
@@ -1037,7 +1174,7 @@
               <w:lang w:eastAsia="cs-CZ"/>
             </w:rPr>
           </w:pPr>
-          <w:hyperlink w:anchor="_Toc504457862" w:history="1">
+          <w:hyperlink w:anchor="_Toc504972813" w:history="1">
             <w:r>
               <w:rPr>
                 <w:rStyle w:val="Hypertextovodkaz"/>
@@ -1079,7 +1216,7 @@
                 <w:noProof/>
                 <w:webHidden/>
               </w:rPr>
-              <w:instrText xml:space="preserve"> PAGEREF _Toc504457862 \h </w:instrText>
+              <w:instrText xml:space="preserve"> PAGEREF _Toc504972813 \h </w:instrText>
             </w:r>
             <w:r>
               <w:rPr>
@@ -1099,7 +1236,7 @@
                 <w:noProof/>
                 <w:webHidden/>
               </w:rPr>
-              <w:t>5</w:t>
+              <w:t>6</w:t>
             </w:r>
             <w:r>
               <w:rPr>
@@ -1123,7 +1260,7 @@
               <w:lang w:eastAsia="cs-CZ"/>
             </w:rPr>
           </w:pPr>
-          <w:hyperlink w:anchor="_Toc504457863" w:history="1">
+          <w:hyperlink w:anchor="_Toc504972814" w:history="1">
             <w:r>
               <w:rPr>
                 <w:rStyle w:val="Hypertextovodkaz"/>
@@ -1165,7 +1302,7 @@
                 <w:noProof/>
                 <w:webHidden/>
               </w:rPr>
-              <w:instrText xml:space="preserve"> PAGEREF _Toc504457863 \h </w:instrText>
+              <w:instrText xml:space="preserve"> PAGEREF _Toc504972814 \h </w:instrText>
             </w:r>
             <w:r>
               <w:rPr>
@@ -1185,7 +1322,7 @@
                 <w:noProof/>
                 <w:webHidden/>
               </w:rPr>
-              <w:t>5</w:t>
+              <w:t>6</w:t>
             </w:r>
             <w:r>
               <w:rPr>
@@ -1209,7 +1346,7 @@
               <w:lang w:eastAsia="cs-CZ"/>
             </w:rPr>
           </w:pPr>
-          <w:hyperlink w:anchor="_Toc504457864" w:history="1">
+          <w:hyperlink w:anchor="_Toc504972815" w:history="1">
             <w:r>
               <w:rPr>
                 <w:rStyle w:val="Hypertextovodkaz"/>
@@ -1251,7 +1388,7 @@
                 <w:noProof/>
                 <w:webHidden/>
               </w:rPr>
-              <w:instrText xml:space="preserve"> PAGEREF _Toc504457864 \h </w:instrText>
+              <w:instrText xml:space="preserve"> PAGEREF _Toc504972815 \h </w:instrText>
             </w:r>
             <w:r>
               <w:rPr>
@@ -1271,7 +1408,7 @@
                 <w:noProof/>
                 <w:webHidden/>
               </w:rPr>
-              <w:t>5</w:t>
+              <w:t>6</w:t>
             </w:r>
             <w:r>
               <w:rPr>
@@ -1295,7 +1432,7 @@
               <w:lang w:eastAsia="cs-CZ"/>
             </w:rPr>
           </w:pPr>
-          <w:hyperlink w:anchor="_Toc504457865" w:history="1">
+          <w:hyperlink w:anchor="_Toc504972816" w:history="1">
             <w:r>
               <w:rPr>
                 <w:rStyle w:val="Hypertextovodkaz"/>
@@ -1337,7 +1474,7 @@
                 <w:noProof/>
                 <w:webHidden/>
               </w:rPr>
-              <w:instrText xml:space="preserve"> PAGEREF _Toc504457865 \h </w:instrText>
+              <w:instrText xml:space="preserve"> PAGEREF _Toc504972816 \h </w:instrText>
             </w:r>
             <w:r>
               <w:rPr>
@@ -1357,7 +1494,7 @@
                 <w:noProof/>
                 <w:webHidden/>
               </w:rPr>
-              <w:t>5</w:t>
+              <w:t>6</w:t>
             </w:r>
             <w:r>
               <w:rPr>
@@ -1381,7 +1518,7 @@
               <w:lang w:eastAsia="cs-CZ"/>
             </w:rPr>
           </w:pPr>
-          <w:hyperlink w:anchor="_Toc504457866" w:history="1">
+          <w:hyperlink w:anchor="_Toc504972817" w:history="1">
             <w:r>
               <w:rPr>
                 <w:rStyle w:val="Hypertextovodkaz"/>
@@ -1423,7 +1560,7 @@
                 <w:noProof/>
                 <w:webHidden/>
               </w:rPr>
-              <w:instrText xml:space="preserve"> PAGEREF _Toc504457866 \h </w:instrText>
+              <w:instrText xml:space="preserve"> PAGEREF _Toc504972817 \h </w:instrText>
             </w:r>
             <w:r>
               <w:rPr>
@@ -1443,7 +1580,7 @@
                 <w:noProof/>
                 <w:webHidden/>
               </w:rPr>
-              <w:t>5</w:t>
+              <w:t>6</w:t>
             </w:r>
             <w:r>
               <w:rPr>
@@ -1467,7 +1604,7 @@
               <w:lang w:eastAsia="cs-CZ"/>
             </w:rPr>
           </w:pPr>
-          <w:hyperlink w:anchor="_Toc504457867" w:history="1">
+          <w:hyperlink w:anchor="_Toc504972818" w:history="1">
             <w:r>
               <w:rPr>
                 <w:rStyle w:val="Hypertextovodkaz"/>
@@ -1509,7 +1646,7 @@
                 <w:noProof/>
                 <w:webHidden/>
               </w:rPr>
-              <w:instrText xml:space="preserve"> PAGEREF _Toc504457867 \h </w:instrText>
+              <w:instrText xml:space="preserve"> PAGEREF _Toc504972818 \h </w:instrText>
             </w:r>
             <w:r>
               <w:rPr>
@@ -1529,7 +1666,7 @@
                 <w:noProof/>
                 <w:webHidden/>
               </w:rPr>
-              <w:t>5</w:t>
+              <w:t>6</w:t>
             </w:r>
             <w:r>
               <w:rPr>
@@ -1553,7 +1690,7 @@
               <w:lang w:eastAsia="cs-CZ"/>
             </w:rPr>
           </w:pPr>
-          <w:hyperlink w:anchor="_Toc504457868" w:history="1">
+          <w:hyperlink w:anchor="_Toc504972819" w:history="1">
             <w:r>
               <w:rPr>
                 <w:rStyle w:val="Hypertextovodkaz"/>
@@ -1595,7 +1732,7 @@
                 <w:noProof/>
                 <w:webHidden/>
               </w:rPr>
-              <w:instrText xml:space="preserve"> PAGEREF _Toc504457868 \h </w:instrText>
+              <w:instrText xml:space="preserve"> PAGEREF _Toc504972819 \h </w:instrText>
             </w:r>
             <w:r>
               <w:rPr>
@@ -1615,7 +1752,7 @@
                 <w:noProof/>
                 <w:webHidden/>
               </w:rPr>
-              <w:t>5</w:t>
+              <w:t>6</w:t>
             </w:r>
             <w:r>
               <w:rPr>
@@ -1639,7 +1776,7 @@
               <w:lang w:eastAsia="cs-CZ"/>
             </w:rPr>
           </w:pPr>
-          <w:hyperlink w:anchor="_Toc504457869" w:history="1">
+          <w:hyperlink w:anchor="_Toc504972820" w:history="1">
             <w:r>
               <w:rPr>
                 <w:rStyle w:val="Hypertextovodkaz"/>
@@ -1681,7 +1818,7 @@
                 <w:noProof/>
                 <w:webHidden/>
               </w:rPr>
-              <w:instrText xml:space="preserve"> PAGEREF _Toc504457869 \h </w:instrText>
+              <w:instrText xml:space="preserve"> PAGEREF _Toc504972820 \h </w:instrText>
             </w:r>
             <w:r>
               <w:rPr>
@@ -1701,7 +1838,7 @@
                 <w:noProof/>
                 <w:webHidden/>
               </w:rPr>
-              <w:t>6</w:t>
+              <w:t>7</w:t>
             </w:r>
             <w:r>
               <w:rPr>
@@ -1725,7 +1862,7 @@
               <w:lang w:eastAsia="cs-CZ"/>
             </w:rPr>
           </w:pPr>
-          <w:hyperlink w:anchor="_Toc504457870" w:history="1">
+          <w:hyperlink w:anchor="_Toc504972821" w:history="1">
             <w:r>
               <w:rPr>
                 <w:rStyle w:val="Hypertextovodkaz"/>
@@ -1767,7 +1904,7 @@
                 <w:noProof/>
                 <w:webHidden/>
               </w:rPr>
-              <w:instrText xml:space="preserve"> PAGEREF _Toc504457870 \h </w:instrText>
+              <w:instrText xml:space="preserve"> PAGEREF _Toc504972821 \h </w:instrText>
             </w:r>
             <w:r>
               <w:rPr>
@@ -1787,7 +1924,7 @@
                 <w:noProof/>
                 <w:webHidden/>
               </w:rPr>
-              <w:t>6</w:t>
+              <w:t>7</w:t>
             </w:r>
             <w:r>
               <w:rPr>
@@ -1811,7 +1948,7 @@
               <w:lang w:eastAsia="cs-CZ"/>
             </w:rPr>
           </w:pPr>
-          <w:hyperlink w:anchor="_Toc504457871" w:history="1">
+          <w:hyperlink w:anchor="_Toc504972822" w:history="1">
             <w:r>
               <w:rPr>
                 <w:rStyle w:val="Hypertextovodkaz"/>
@@ -1853,7 +1990,7 @@
                 <w:noProof/>
                 <w:webHidden/>
               </w:rPr>
-              <w:instrText xml:space="preserve"> PAGEREF _Toc504457871 \h </w:instrText>
+              <w:instrText xml:space="preserve"> PAGEREF _Toc504972822 \h </w:instrText>
             </w:r>
             <w:r>
               <w:rPr>
@@ -1873,7 +2010,7 @@
                 <w:noProof/>
                 <w:webHidden/>
               </w:rPr>
-              <w:t>7</w:t>
+              <w:t>8</w:t>
             </w:r>
             <w:r>
               <w:rPr>
@@ -1895,6 +2032,284 @@
         </w:p>
       </w:sdtContent>
     </w:sdt>
+    <w:tbl>
+      <w:tblPr>
+        <w:tblStyle w:val="Mkatabulky"/>
+        <w:tblW w:w="0" w:type="auto"/>
+        <w:tblLook w:val="04A0" w:firstRow="1" w:lastRow="0" w:firstColumn="1" w:lastColumn="0" w:noHBand="0" w:noVBand="1"/>
+      </w:tblPr>
+      <w:tblGrid>
+        <w:gridCol w:w="3020"/>
+        <w:gridCol w:w="3021"/>
+        <w:gridCol w:w="3021"/>
+      </w:tblGrid>
+      <w:tr>
+        <w:tc>
+          <w:tcPr>
+            <w:tcW w:w="3020" w:type="dxa"/>
+          </w:tcPr>
+          <w:p>
+            <w:pPr>
+              <w:spacing w:line="259" w:lineRule="auto"/>
+              <w:jc w:val="center"/>
+              <w:rPr>
+                <w:b/>
+                <w:sz w:val="36"/>
+                <w:szCs w:val="36"/>
+              </w:rPr>
+            </w:pPr>
+            <w:r>
+              <w:rPr>
+                <w:b/>
+                <w:sz w:val="36"/>
+                <w:szCs w:val="36"/>
+              </w:rPr>
+              <w:t>Verze dokumentu:</w:t>
+            </w:r>
+          </w:p>
+        </w:tc>
+        <w:tc>
+          <w:tcPr>
+            <w:tcW w:w="3021" w:type="dxa"/>
+          </w:tcPr>
+          <w:p>
+            <w:pPr>
+              <w:spacing w:line="259" w:lineRule="auto"/>
+              <w:jc w:val="center"/>
+              <w:rPr>
+                <w:b/>
+                <w:sz w:val="36"/>
+                <w:szCs w:val="36"/>
+              </w:rPr>
+            </w:pPr>
+            <w:r>
+              <w:rPr>
+                <w:b/>
+                <w:sz w:val="36"/>
+                <w:szCs w:val="36"/>
+              </w:rPr>
+              <w:t>Datum:</w:t>
+            </w:r>
+          </w:p>
+        </w:tc>
+        <w:tc>
+          <w:tcPr>
+            <w:tcW w:w="3021" w:type="dxa"/>
+          </w:tcPr>
+          <w:p>
+            <w:pPr>
+              <w:spacing w:line="259" w:lineRule="auto"/>
+              <w:jc w:val="center"/>
+              <w:rPr>
+                <w:b/>
+                <w:sz w:val="36"/>
+                <w:szCs w:val="36"/>
+              </w:rPr>
+            </w:pPr>
+            <w:r>
+              <w:rPr>
+                <w:b/>
+                <w:sz w:val="36"/>
+                <w:szCs w:val="36"/>
+              </w:rPr>
+              <w:t>Zpracoval:</w:t>
+            </w:r>
+          </w:p>
+        </w:tc>
+      </w:tr>
+      <w:tr>
+        <w:trPr>
+          <w:trHeight w:val="538"/>
+        </w:trPr>
+        <w:tc>
+          <w:tcPr>
+            <w:tcW w:w="3020" w:type="dxa"/>
+          </w:tcPr>
+          <w:p>
+            <w:pPr>
+              <w:spacing w:line="259" w:lineRule="auto"/>
+              <w:jc w:val="center"/>
+              <w:rPr>
+                <w:sz w:val="28"/>
+                <w:szCs w:val="28"/>
+              </w:rPr>
+            </w:pPr>
+            <w:r>
+              <w:rPr>
+                <w:sz w:val="28"/>
+                <w:szCs w:val="28"/>
+              </w:rPr>
+              <w:t>REV 1</w:t>
+            </w:r>
+          </w:p>
+        </w:tc>
+        <w:tc>
+          <w:tcPr>
+            <w:tcW w:w="3021" w:type="dxa"/>
+          </w:tcPr>
+          <w:p>
+            <w:pPr>
+              <w:spacing w:line="259" w:lineRule="auto"/>
+              <w:jc w:val="center"/>
+              <w:rPr>
+                <w:sz w:val="28"/>
+                <w:szCs w:val="28"/>
+              </w:rPr>
+            </w:pPr>
+            <w:r>
+              <w:rPr>
+                <w:sz w:val="28"/>
+                <w:szCs w:val="28"/>
+              </w:rPr>
+              <w:t>23. 01. 2018</w:t>
+            </w:r>
+          </w:p>
+        </w:tc>
+        <w:tc>
+          <w:tcPr>
+            <w:tcW w:w="3021" w:type="dxa"/>
+          </w:tcPr>
+          <w:p>
+            <w:pPr>
+              <w:spacing w:line="259" w:lineRule="auto"/>
+              <w:jc w:val="center"/>
+              <w:rPr>
+                <w:sz w:val="28"/>
+                <w:szCs w:val="28"/>
+              </w:rPr>
+            </w:pPr>
+            <w:r>
+              <w:rPr>
+                <w:sz w:val="28"/>
+                <w:szCs w:val="28"/>
+              </w:rPr>
+              <w:t>Jan Havlíček</w:t>
+            </w:r>
+          </w:p>
+        </w:tc>
+      </w:tr>
+      <w:tr>
+        <w:trPr>
+          <w:trHeight w:val="560"/>
+        </w:trPr>
+        <w:tc>
+          <w:tcPr>
+            <w:tcW w:w="3020" w:type="dxa"/>
+          </w:tcPr>
+          <w:p>
+            <w:pPr>
+              <w:spacing w:line="259" w:lineRule="auto"/>
+              <w:jc w:val="center"/>
+              <w:rPr>
+                <w:sz w:val="28"/>
+                <w:szCs w:val="28"/>
+              </w:rPr>
+            </w:pPr>
+            <w:r>
+              <w:rPr>
+                <w:sz w:val="28"/>
+                <w:szCs w:val="28"/>
+              </w:rPr>
+              <w:t>REV 2</w:t>
+            </w:r>
+          </w:p>
+        </w:tc>
+        <w:tc>
+          <w:tcPr>
+            <w:tcW w:w="3021" w:type="dxa"/>
+          </w:tcPr>
+          <w:p>
+            <w:pPr>
+              <w:spacing w:line="259" w:lineRule="auto"/>
+              <w:jc w:val="center"/>
+              <w:rPr>
+                <w:sz w:val="28"/>
+                <w:szCs w:val="28"/>
+              </w:rPr>
+            </w:pPr>
+            <w:r>
+              <w:rPr>
+                <w:sz w:val="28"/>
+                <w:szCs w:val="28"/>
+              </w:rPr>
+              <w:t>29. 01. 2018</w:t>
+            </w:r>
+          </w:p>
+        </w:tc>
+        <w:tc>
+          <w:tcPr>
+            <w:tcW w:w="3021" w:type="dxa"/>
+          </w:tcPr>
+          <w:p>
+            <w:pPr>
+              <w:spacing w:line="259" w:lineRule="auto"/>
+              <w:jc w:val="center"/>
+              <w:rPr>
+                <w:sz w:val="28"/>
+                <w:szCs w:val="28"/>
+              </w:rPr>
+            </w:pPr>
+            <w:r>
+              <w:rPr>
+                <w:sz w:val="28"/>
+                <w:szCs w:val="28"/>
+              </w:rPr>
+              <w:t>Jan Havlíček</w:t>
+            </w:r>
+          </w:p>
+        </w:tc>
+      </w:tr>
+      <w:tr>
+        <w:trPr>
+          <w:trHeight w:val="492"/>
+        </w:trPr>
+        <w:tc>
+          <w:tcPr>
+            <w:tcW w:w="3020" w:type="dxa"/>
+          </w:tcPr>
+          <w:p>
+            <w:pPr>
+              <w:spacing w:line="259" w:lineRule="auto"/>
+              <w:jc w:val="center"/>
+              <w:rPr>
+                <w:sz w:val="28"/>
+                <w:szCs w:val="28"/>
+              </w:rPr>
+            </w:pPr>
+          </w:p>
+        </w:tc>
+        <w:tc>
+          <w:tcPr>
+            <w:tcW w:w="3021" w:type="dxa"/>
+          </w:tcPr>
+          <w:p>
+            <w:pPr>
+              <w:spacing w:line="259" w:lineRule="auto"/>
+              <w:jc w:val="center"/>
+              <w:rPr>
+                <w:sz w:val="28"/>
+                <w:szCs w:val="28"/>
+              </w:rPr>
+            </w:pPr>
+          </w:p>
+        </w:tc>
+        <w:tc>
+          <w:tcPr>
+            <w:tcW w:w="3021" w:type="dxa"/>
+          </w:tcPr>
+          <w:p>
+            <w:pPr>
+              <w:spacing w:line="259" w:lineRule="auto"/>
+              <w:jc w:val="center"/>
+              <w:rPr>
+                <w:sz w:val="28"/>
+                <w:szCs w:val="28"/>
+              </w:rPr>
+            </w:pPr>
+          </w:p>
+        </w:tc>
+      </w:tr>
+    </w:tbl>
     <w:p>
       <w:pPr>
         <w:spacing w:line="259" w:lineRule="auto"/>
@@ -1921,12 +2336,12 @@
           <w:numId w:val="1"/>
         </w:numPr>
       </w:pPr>
-      <w:bookmarkStart w:id="1" w:name="_Toc504457853"/>
+      <w:bookmarkStart w:id="0" w:name="_Toc504972803"/>
       <w:r>
         <w:lastRenderedPageBreak/>
         <w:t>Použité technologie:</w:t>
       </w:r>
-      <w:bookmarkEnd w:id="1"/>
+      <w:bookmarkEnd w:id="0"/>
     </w:p>
     <w:p>
       <w:pPr>
@@ -1936,11 +2351,11 @@
           <w:numId w:val="1"/>
         </w:numPr>
       </w:pPr>
-      <w:bookmarkStart w:id="2" w:name="_Toc504457854"/>
+      <w:bookmarkStart w:id="1" w:name="_Toc504972804"/>
       <w:r>
         <w:t>Platforma</w:t>
       </w:r>
-      <w:bookmarkEnd w:id="2"/>
+      <w:bookmarkEnd w:id="1"/>
     </w:p>
     <w:p>
       <w:r>
@@ -2033,12 +2448,12 @@
           <w:numId w:val="1"/>
         </w:numPr>
       </w:pPr>
-      <w:bookmarkStart w:id="3" w:name="_Toc504457855"/>
+      <w:bookmarkStart w:id="2" w:name="_Toc504972805"/>
       <w:proofErr w:type="spellStart"/>
       <w:r>
         <w:t>GitHub</w:t>
       </w:r>
-      <w:bookmarkEnd w:id="3"/>
+      <w:bookmarkEnd w:id="2"/>
       <w:proofErr w:type="spellEnd"/>
     </w:p>
     <w:p>
@@ -2075,12 +2490,12 @@
           <w:numId w:val="1"/>
         </w:numPr>
       </w:pPr>
-      <w:bookmarkStart w:id="4" w:name="_Toc504457856"/>
+      <w:bookmarkStart w:id="3" w:name="_Toc504972806"/>
       <w:proofErr w:type="spellStart"/>
       <w:r>
         <w:t>MDBootstrap</w:t>
       </w:r>
-      <w:bookmarkEnd w:id="4"/>
+      <w:bookmarkEnd w:id="3"/>
       <w:proofErr w:type="spellEnd"/>
     </w:p>
     <w:p>
@@ -2152,7 +2567,7 @@
           <w:numId w:val="1"/>
         </w:numPr>
       </w:pPr>
-      <w:bookmarkStart w:id="5" w:name="_Toc504457857"/>
+      <w:bookmarkStart w:id="4" w:name="_Toc504972807"/>
       <w:proofErr w:type="spellStart"/>
       <w:r>
         <w:t>MySQL</w:t>
@@ -2161,7 +2576,7 @@
       <w:r>
         <w:t>, PDO</w:t>
       </w:r>
-      <w:bookmarkEnd w:id="5"/>
+      <w:bookmarkEnd w:id="4"/>
     </w:p>
     <w:p>
       <w:r>
@@ -2315,11 +2730,11 @@
           <w:numId w:val="1"/>
         </w:numPr>
       </w:pPr>
-      <w:bookmarkStart w:id="6" w:name="_Toc504457858"/>
+      <w:bookmarkStart w:id="5" w:name="_Toc504972808"/>
       <w:r>
         <w:t>MVC</w:t>
       </w:r>
-      <w:bookmarkEnd w:id="6"/>
+      <w:bookmarkEnd w:id="5"/>
     </w:p>
     <w:p>
       <w:r>
@@ -2437,34 +2852,114 @@
           <w:numId w:val="1"/>
         </w:numPr>
       </w:pPr>
-      <w:bookmarkStart w:id="7" w:name="_Toc504457859"/>
+      <w:bookmarkStart w:id="6" w:name="_Toc504972809"/>
       <w:r>
         <w:t>Responzivní design</w:t>
       </w:r>
+      <w:bookmarkEnd w:id="6"/>
+    </w:p>
+    <w:p>
+      <w:r>
+        <w:t xml:space="preserve">Vzhledem k využití </w:t>
+      </w:r>
+      <w:proofErr w:type="spellStart"/>
+      <w:r>
+        <w:t>MDBootstrap</w:t>
+      </w:r>
+      <w:proofErr w:type="spellEnd"/>
+      <w:r>
+        <w:t xml:space="preserve"> je zajištěna </w:t>
+      </w:r>
+      <w:proofErr w:type="spellStart"/>
+      <w:r>
+        <w:t>responzivnost</w:t>
+      </w:r>
+      <w:proofErr w:type="spellEnd"/>
+      <w:r>
+        <w:t xml:space="preserve"> designu.</w:t>
+      </w:r>
+    </w:p>
+    <w:p>
+      <w:pPr>
+        <w:pStyle w:val="Nadpis3"/>
+        <w:numPr>
+          <w:ilvl w:val="1"/>
+          <w:numId w:val="1"/>
+        </w:numPr>
+      </w:pPr>
+      <w:bookmarkStart w:id="7" w:name="_Toc504972810"/>
+      <w:proofErr w:type="spellStart"/>
+      <w:r>
+        <w:lastRenderedPageBreak/>
+        <w:t>JQuery</w:t>
+      </w:r>
+      <w:proofErr w:type="spellEnd"/>
+      <w:r>
+        <w:t xml:space="preserve"> &amp; </w:t>
+      </w:r>
+      <w:proofErr w:type="spellStart"/>
+      <w:r>
+        <w:t>JavaScript</w:t>
+      </w:r>
       <w:bookmarkEnd w:id="7"/>
-    </w:p>
-    <w:p>
-      <w:r>
-        <w:t xml:space="preserve">Vzhledem k využití </w:t>
-      </w:r>
-      <w:proofErr w:type="spellStart"/>
-      <w:r>
-        <w:t>MDBootstrap</w:t>
-      </w:r>
-      <w:proofErr w:type="spellEnd"/>
-      <w:r>
-        <w:t xml:space="preserve"> je zajištěna </w:t>
-      </w:r>
-      <w:proofErr w:type="spellStart"/>
-      <w:r>
-        <w:t>responzivnost</w:t>
-      </w:r>
-      <w:proofErr w:type="spellEnd"/>
-      <w:r>
-        <w:t xml:space="preserve"> designu.</w:t>
-      </w:r>
-    </w:p>
-    <w:p/>
+      <w:proofErr w:type="spellEnd"/>
+    </w:p>
+    <w:p>
+      <w:r>
+        <w:t xml:space="preserve">Ve Webové aplikaci je použito </w:t>
+      </w:r>
+      <w:proofErr w:type="spellStart"/>
+      <w:r>
+        <w:t>JQuery</w:t>
+      </w:r>
+      <w:proofErr w:type="spellEnd"/>
+      <w:r>
+        <w:t xml:space="preserve"> a Javascriptu pouze pro validaci e-mailové adresy při registraci nového uživatele (</w:t>
+      </w:r>
+      <w:r>
+        <w:rPr>
+          <w:i/>
+        </w:rPr>
+        <w:t>register.phtml</w:t>
+      </w:r>
+      <w:r>
+        <w:t xml:space="preserve">). Samotný kód je uložen ve vlastním souboru </w:t>
+      </w:r>
+      <w:r>
+        <w:rPr>
+          <w:b/>
+          <w:i/>
+        </w:rPr>
+        <w:t>../</w:t>
+      </w:r>
+      <w:proofErr w:type="spellStart"/>
+      <w:r>
+        <w:rPr>
+          <w:b/>
+          <w:i/>
+        </w:rPr>
+        <w:t>js</w:t>
+      </w:r>
+      <w:proofErr w:type="spellEnd"/>
+      <w:r>
+        <w:rPr>
+          <w:b/>
+          <w:i/>
+        </w:rPr>
+        <w:t>/mine.js</w:t>
+      </w:r>
+      <w:r>
+        <w:t>.</w:t>
+      </w:r>
+    </w:p>
+    <w:p>
+      <w:pPr>
+        <w:spacing w:line="259" w:lineRule="auto"/>
+      </w:pPr>
+      <w:r>
+        <w:br w:type="page"/>
+      </w:r>
+    </w:p>
     <w:p>
       <w:pPr>
         <w:pStyle w:val="Nadpis2"/>
@@ -2473,7 +2968,7 @@
           <w:numId w:val="1"/>
         </w:numPr>
       </w:pPr>
-      <w:bookmarkStart w:id="8" w:name="_Toc504457860"/>
+      <w:bookmarkStart w:id="8" w:name="_Toc504972811"/>
       <w:r>
         <w:lastRenderedPageBreak/>
         <w:t>Adresářová struktura aplikace</w:t>
@@ -2583,7 +3078,7 @@
           <w:numId w:val="1"/>
         </w:numPr>
       </w:pPr>
-      <w:bookmarkStart w:id="9" w:name="_Toc504457861"/>
+      <w:bookmarkStart w:id="9" w:name="_Toc504972812"/>
       <w:proofErr w:type="spellStart"/>
       <w:r>
         <w:t>app</w:t>
@@ -2731,14 +3226,36 @@
       </w:r>
       <w:proofErr w:type="spellEnd"/>
       <w:r>
+        <w:t xml:space="preserve"> </w:t>
+      </w:r>
+      <w:r>
+        <w:t xml:space="preserve">a </w:t>
+      </w:r>
+      <w:proofErr w:type="spellStart"/>
+      <w:r>
+        <w:rPr>
+          <w:b/>
+        </w:rPr>
+        <w:t>views</w:t>
+      </w:r>
+      <w:proofErr w:type="spellEnd"/>
+      <w:r>
+        <w:t>.</w:t>
+      </w:r>
+      <w:r>
+        <w:t xml:space="preserve"> </w:t>
+      </w:r>
+      <w:proofErr w:type="spellStart"/>
+      <w:r>
+        <w:t>Controllers</w:t>
+      </w:r>
+      <w:proofErr w:type="spellEnd"/>
+      <w:r>
         <w:t xml:space="preserve">, </w:t>
       </w:r>
       <w:proofErr w:type="spellStart"/>
       <w:r>
-        <w:rPr>
-          <w:b/>
-        </w:rPr>
-        <w:t>NotUSED</w:t>
+        <w:t>models</w:t>
       </w:r>
       <w:proofErr w:type="spellEnd"/>
       <w:r>
@@ -2746,52 +3263,11 @@
       </w:r>
       <w:proofErr w:type="spellStart"/>
       <w:r>
-        <w:rPr>
-          <w:b/>
-        </w:rPr>
         <w:t>views</w:t>
       </w:r>
       <w:proofErr w:type="spellEnd"/>
       <w:r>
-        <w:t>.</w:t>
-      </w:r>
-      <w:r>
-        <w:t xml:space="preserve"> </w:t>
-      </w:r>
-      <w:proofErr w:type="spellStart"/>
-      <w:r>
-        <w:t>Controllers</w:t>
-      </w:r>
-      <w:proofErr w:type="spellEnd"/>
-      <w:r>
-        <w:t xml:space="preserve">, </w:t>
-      </w:r>
-      <w:proofErr w:type="spellStart"/>
-      <w:r>
-        <w:t>models</w:t>
-      </w:r>
-      <w:proofErr w:type="spellEnd"/>
-      <w:r>
-        <w:t xml:space="preserve"> a </w:t>
-      </w:r>
-      <w:proofErr w:type="spellStart"/>
-      <w:r>
-        <w:t>views</w:t>
-      </w:r>
-      <w:proofErr w:type="spellEnd"/>
-      <w:r>
-        <w:t xml:space="preserve"> obsahují soubory patřících pod jednotlivé vrstvy. Složka </w:t>
-      </w:r>
-      <w:proofErr w:type="spellStart"/>
-      <w:r>
-        <w:rPr>
-          <w:b/>
-        </w:rPr>
-        <w:t>NotUSED</w:t>
-      </w:r>
-      <w:proofErr w:type="spellEnd"/>
-      <w:r>
-        <w:t xml:space="preserve"> pak obsahuje historické soubory, které se ukázaly jako nepotřebné, či nežádoucí.</w:t>
+        <w:t xml:space="preserve"> obsahují soubory patřících pod jednotlivé vrstvy. </w:t>
       </w:r>
     </w:p>
     <w:p>
@@ -2802,7 +3278,7 @@
           <w:numId w:val="1"/>
         </w:numPr>
       </w:pPr>
-      <w:bookmarkStart w:id="10" w:name="_Toc504457862"/>
+      <w:bookmarkStart w:id="10" w:name="_Toc504972813"/>
       <w:proofErr w:type="spellStart"/>
       <w:r>
         <w:lastRenderedPageBreak/>
@@ -2848,7 +3324,7 @@
           <w:numId w:val="1"/>
         </w:numPr>
       </w:pPr>
-      <w:bookmarkStart w:id="11" w:name="_Toc504457863"/>
+      <w:bookmarkStart w:id="11" w:name="_Toc504972814"/>
       <w:proofErr w:type="spellStart"/>
       <w:r>
         <w:t>css</w:t>
@@ -2894,7 +3370,7 @@
           <w:numId w:val="1"/>
         </w:numPr>
       </w:pPr>
-      <w:bookmarkStart w:id="12" w:name="_Toc504457864"/>
+      <w:bookmarkStart w:id="12" w:name="_Toc504972815"/>
       <w:r>
         <w:t>font</w:t>
       </w:r>
@@ -2936,7 +3412,7 @@
           <w:numId w:val="1"/>
         </w:numPr>
       </w:pPr>
-      <w:bookmarkStart w:id="13" w:name="_Toc504457865"/>
+      <w:bookmarkStart w:id="13" w:name="_Toc504972816"/>
       <w:proofErr w:type="spellStart"/>
       <w:r>
         <w:t>img</w:t>
@@ -2974,7 +3450,7 @@
           <w:numId w:val="1"/>
         </w:numPr>
       </w:pPr>
-      <w:bookmarkStart w:id="14" w:name="_Toc504457866"/>
+      <w:bookmarkStart w:id="14" w:name="_Toc504972817"/>
       <w:proofErr w:type="spellStart"/>
       <w:r>
         <w:t>js</w:t>
@@ -3024,7 +3500,7 @@
           <w:numId w:val="1"/>
         </w:numPr>
       </w:pPr>
-      <w:bookmarkStart w:id="15" w:name="_Toc504457867"/>
+      <w:bookmarkStart w:id="15" w:name="_Toc504972818"/>
       <w:r>
         <w:t>Popis architektury aplikace</w:t>
       </w:r>
@@ -3038,7 +3514,7 @@
           <w:numId w:val="1"/>
         </w:numPr>
       </w:pPr>
-      <w:bookmarkStart w:id="16" w:name="_Toc504457868"/>
+      <w:bookmarkStart w:id="16" w:name="_Toc504972819"/>
       <w:r>
         <w:t>Modely</w:t>
       </w:r>
@@ -3275,7 +3751,7 @@
           <w:numId w:val="1"/>
         </w:numPr>
       </w:pPr>
-      <w:bookmarkStart w:id="17" w:name="_Toc504457869"/>
+      <w:bookmarkStart w:id="17" w:name="_Toc504972820"/>
       <w:r>
         <w:lastRenderedPageBreak/>
         <w:t>Pohledy</w:t>
@@ -3428,7 +3904,7 @@
           <w:numId w:val="1"/>
         </w:numPr>
       </w:pPr>
-      <w:bookmarkStart w:id="18" w:name="_Toc504457870"/>
+      <w:bookmarkStart w:id="18" w:name="_Toc504972821"/>
       <w:r>
         <w:t>Kontroléry</w:t>
       </w:r>
@@ -3570,7 +4046,7 @@
           <w:numId w:val="1"/>
         </w:numPr>
       </w:pPr>
-      <w:bookmarkStart w:id="19" w:name="_Toc504457871"/>
+      <w:bookmarkStart w:id="19" w:name="_Toc504972822"/>
       <w:r>
         <w:lastRenderedPageBreak/>
         <w:t>Závěr</w:t>
@@ -3582,7 +4058,7 @@
         <w:jc w:val="both"/>
       </w:pPr>
       <w:r>
-        <w:t>Tato semestrální práce mi hodně dala. Získal jsem vzhled do procesu vytváření webových aplikací a většinu standardně používaných technologií jsem si vyzkoušel.</w:t>
+        <w:t>Tato semestrální práce mi hodně dala. Získal jsem vhled do procesu vytváření webových aplikací a většinu standardně používaných technologií jsem si vyzkoušel.</w:t>
       </w:r>
     </w:p>
     <w:p>
@@ -3590,15 +4066,16 @@
         <w:jc w:val="both"/>
       </w:pPr>
       <w:r>
-        <w:t xml:space="preserve">Bohužel jsem nedokázal odhadnout časovou náročnost </w:t>
-      </w:r>
-      <w:proofErr w:type="gramStart"/>
-      <w:r>
-        <w:t>práce</w:t>
-      </w:r>
-      <w:proofErr w:type="gramEnd"/>
-      <w:r>
-        <w:t xml:space="preserve"> a tak jsem si zpočátku nasadil vyšší cíle funkčního webu (dle standardního zadání konference), které mne brzdily a ve výsledku jsem nedokázal uvést do provozu ani některé elementární funkčnosti.</w:t>
+        <w:t>Bohužel jsem nedokázal odhadnout časovou náročnost</w:t>
+      </w:r>
+      <w:r>
+        <w:t xml:space="preserve">, </w:t>
+      </w:r>
+      <w:r>
+        <w:t xml:space="preserve">a tak jsem si zpočátku nasadil vyšší cíle funkčního webu (dle standardního zadání konference), které mne </w:t>
+      </w:r>
+      <w:r>
+        <w:t>„zbytečně brzdily“.</w:t>
       </w:r>
     </w:p>
     <w:p>
@@ -3606,7 +4083,15 @@
         <w:jc w:val="both"/>
       </w:pPr>
       <w:r>
-        <w:t>Překvapila mne nejednotnost dokumentace jednotlivých technologií a zároveň jsem až pozdě pochopil, že (dle mého názoru vzhledem k rozšířenosti webových technologií) ne každý pozitivně hodnocený příklad, či tutoriál na internetu platí a je funkční.</w:t>
+        <w:t>Překvapila mne nejednotnost dokumentace jednotlivých technologií a zároveň jsem až pozdě pochopil, že (dle mého názoru vzhledem k rozšířenosti webových technologií) ne každý pozitivně hodnocený příklad, či tutoriál je funkční</w:t>
+      </w:r>
+      <w:r>
+        <w:t xml:space="preserve"> (nechalo by se dodat – v nejnovějších verzích jednotlivých technologií)</w:t>
+      </w:r>
+      <w:bookmarkStart w:id="20" w:name="_GoBack"/>
+      <w:bookmarkEnd w:id="20"/>
+      <w:r>
+        <w:t>.</w:t>
       </w:r>
     </w:p>
     <w:p>
@@ -4455,6 +4940,25 @@
       <w:ind w:left="440"/>
     </w:pPr>
   </w:style>
+  <w:style w:type="table" w:styleId="Mkatabulky">
+    <w:name w:val="Table Grid"/>
+    <w:basedOn w:val="Normlntabulka"/>
+    <w:uiPriority w:val="39"/>
+    <w:rsid w:val="00A140C2"/>
+    <w:pPr>
+      <w:spacing w:after="0" w:line="240" w:lineRule="auto"/>
+    </w:pPr>
+    <w:tblPr>
+      <w:tblBorders>
+        <w:top w:val="single" w:sz="4" w:space="0" w:color="auto"/>
+        <w:left w:val="single" w:sz="4" w:space="0" w:color="auto"/>
+        <w:bottom w:val="single" w:sz="4" w:space="0" w:color="auto"/>
+        <w:right w:val="single" w:sz="4" w:space="0" w:color="auto"/>
+        <w:insideH w:val="single" w:sz="4" w:space="0" w:color="auto"/>
+        <w:insideV w:val="single" w:sz="4" w:space="0" w:color="auto"/>
+      </w:tblBorders>
+    </w:tblPr>
+  </w:style>
 </w:styles>
 </file>
 
@@ -4758,7 +5262,7 @@
 </file>
 
 <file path=customXml/itemProps1.xml><?xml version="1.0" encoding="utf-8"?>
-<ds:datastoreItem xmlns:ds="http://schemas.openxmlformats.org/officeDocument/2006/customXml" ds:itemID="{2919D5D0-F337-4418-A341-0E3FA94FB88A}">
+<ds:datastoreItem xmlns:ds="http://schemas.openxmlformats.org/officeDocument/2006/customXml" ds:itemID="{91AF5589-40B5-437A-B84F-E4A32EB19F29}">
   <ds:schemaRefs>
     <ds:schemaRef ds:uri="http://schemas.openxmlformats.org/officeDocument/2006/bibliography"/>
   </ds:schemaRefs>

</xml_diff>